<commit_message>
typedef bookking projekat in main doc
</commit_message>
<xml_diff>
--- a/doc/PSI-projekat.docx
+++ b/doc/PSI-projekat.docx
@@ -1,6 +1,6 @@
 
 <file path=word/document.xml><?xml version="1.0" encoding="utf-8"?>
-<w:document xmlns:ve="http://schemas.openxmlformats.org/markup-compatibility/2006" xmlns:o="urn:schemas-microsoft-com:office:office" xmlns:r="http://schemas.openxmlformats.org/officeDocument/2006/relationships" xmlns:m="http://schemas.openxmlformats.org/officeDocument/2006/math" xmlns:v="urn:schemas-microsoft-com:vml" xmlns:wp="http://schemas.openxmlformats.org/drawingml/2006/wordprocessingDrawing" xmlns:w10="urn:schemas-microsoft-com:office:word" xmlns:w="http://schemas.openxmlformats.org/wordprocessingml/2006/main" xmlns:wne="http://schemas.microsoft.com/office/word/2006/wordml">
+<w:document xmlns:wpc="http://schemas.microsoft.com/office/word/2010/wordprocessingCanvas" xmlns:cx="http://schemas.microsoft.com/office/drawing/2014/chartex" xmlns:cx1="http://schemas.microsoft.com/office/drawing/2015/9/8/chartex" xmlns:cx2="http://schemas.microsoft.com/office/drawing/2015/10/21/chartex" xmlns:cx3="http://schemas.microsoft.com/office/drawing/2016/5/9/chartex" xmlns:cx4="http://schemas.microsoft.com/office/drawing/2016/5/10/chartex" xmlns:cx5="http://schemas.microsoft.com/office/drawing/2016/5/11/chartex" xmlns:cx6="http://schemas.microsoft.com/office/drawing/2016/5/12/chartex" xmlns:cx7="http://schemas.microsoft.com/office/drawing/2016/5/13/chartex" xmlns:cx8="http://schemas.microsoft.com/office/drawing/2016/5/14/chartex" xmlns:mc="http://schemas.openxmlformats.org/markup-compatibility/2006" xmlns:aink="http://schemas.microsoft.com/office/drawing/2016/ink" xmlns:am3d="http://schemas.microsoft.com/office/drawing/2017/model3d" xmlns:o="urn:schemas-microsoft-com:office:office" xmlns:r="http://schemas.openxmlformats.org/officeDocument/2006/relationships" xmlns:m="http://schemas.openxmlformats.org/officeDocument/2006/math" xmlns:v="urn:schemas-microsoft-com:vml" xmlns:wp14="http://schemas.microsoft.com/office/word/2010/wordprocessingDrawing" xmlns:wp="http://schemas.openxmlformats.org/drawingml/2006/wordprocessingDrawing" xmlns:w10="urn:schemas-microsoft-com:office:word" xmlns:w="http://schemas.openxmlformats.org/wordprocessingml/2006/main" xmlns:w14="http://schemas.microsoft.com/office/word/2010/wordml" xmlns:w15="http://schemas.microsoft.com/office/word/2012/wordml" xmlns:w16cid="http://schemas.microsoft.com/office/word/2016/wordml/cid" xmlns:w16se="http://schemas.microsoft.com/office/word/2015/wordml/symex" xmlns:wpg="http://schemas.microsoft.com/office/word/2010/wordprocessingGroup" xmlns:wpi="http://schemas.microsoft.com/office/word/2010/wordprocessingInk" xmlns:wne="http://schemas.microsoft.com/office/word/2006/wordml" xmlns:wps="http://schemas.microsoft.com/office/word/2010/wordprocessingShape" mc:Ignorable="w14 w15 w16se w16cid wp14">
   <w:body>
     <w:p>
       <w:pPr>
@@ -79,6 +79,7 @@
       <w:bookmarkStart w:id="6" w:name="_Toc33364595"/>
       <w:bookmarkStart w:id="7" w:name="_Toc33368952"/>
       <w:bookmarkStart w:id="8" w:name="_Toc33369673"/>
+      <w:proofErr w:type="spellStart"/>
       <w:r>
         <w:rPr>
           <w:color w:val="000000" w:themeColor="text1"/>
@@ -86,7 +87,76 @@
           <w:szCs w:val="44"/>
           <w:lang w:val="en-US"/>
         </w:rPr>
-        <w:t>Sajt za razmenu knjiga</w:t>
+        <w:t>Bookking</w:t>
+      </w:r>
+      <w:proofErr w:type="spellEnd"/>
+      <w:r>
+        <w:rPr>
+          <w:color w:val="000000" w:themeColor="text1"/>
+          <w:sz w:val="44"/>
+          <w:szCs w:val="44"/>
+          <w:lang w:val="en-US"/>
+        </w:rPr>
+        <w:t xml:space="preserve"> - </w:t>
+      </w:r>
+      <w:proofErr w:type="spellStart"/>
+      <w:r>
+        <w:rPr>
+          <w:color w:val="000000" w:themeColor="text1"/>
+          <w:sz w:val="44"/>
+          <w:szCs w:val="44"/>
+          <w:lang w:val="en-US"/>
+        </w:rPr>
+        <w:t>s</w:t>
+      </w:r>
+      <w:r>
+        <w:rPr>
+          <w:color w:val="000000" w:themeColor="text1"/>
+          <w:sz w:val="44"/>
+          <w:szCs w:val="44"/>
+          <w:lang w:val="en-US"/>
+        </w:rPr>
+        <w:t>ajt</w:t>
+      </w:r>
+      <w:proofErr w:type="spellEnd"/>
+      <w:r>
+        <w:rPr>
+          <w:color w:val="000000" w:themeColor="text1"/>
+          <w:sz w:val="44"/>
+          <w:szCs w:val="44"/>
+          <w:lang w:val="en-US"/>
+        </w:rPr>
+        <w:t xml:space="preserve"> za </w:t>
+      </w:r>
+      <w:proofErr w:type="spellStart"/>
+      <w:r>
+        <w:rPr>
+          <w:color w:val="000000" w:themeColor="text1"/>
+          <w:sz w:val="44"/>
+          <w:szCs w:val="44"/>
+          <w:lang w:val="en-US"/>
+        </w:rPr>
+        <w:t>razmenu</w:t>
+      </w:r>
+      <w:proofErr w:type="spellEnd"/>
+      <w:r>
+        <w:rPr>
+          <w:color w:val="000000" w:themeColor="text1"/>
+          <w:sz w:val="44"/>
+          <w:szCs w:val="44"/>
+          <w:lang w:val="en-US"/>
+        </w:rPr>
+        <w:t xml:space="preserve"> </w:t>
+      </w:r>
+      <w:proofErr w:type="spellStart"/>
+      <w:r>
+        <w:rPr>
+          <w:color w:val="000000" w:themeColor="text1"/>
+          <w:sz w:val="44"/>
+          <w:szCs w:val="44"/>
+          <w:lang w:val="en-US"/>
+        </w:rPr>
+        <w:t>knjiga</w:t>
       </w:r>
       <w:bookmarkEnd w:id="2"/>
       <w:bookmarkEnd w:id="3"/>
@@ -95,6 +165,7 @@
       <w:bookmarkEnd w:id="6"/>
       <w:bookmarkEnd w:id="7"/>
       <w:bookmarkEnd w:id="8"/>
+      <w:proofErr w:type="spellEnd"/>
     </w:p>
     <w:p>
       <w:pPr>
@@ -116,7 +187,7 @@
           <w:lang w:eastAsia="sr-Cyrl-CS"/>
         </w:rPr>
         <w:drawing>
-          <wp:inline distT="0" distB="0" distL="0" distR="0">
+          <wp:inline distT="0" distB="0" distL="0" distR="0" wp14:anchorId="671D82CE" wp14:editId="722FF7C4">
             <wp:extent cx="1790700" cy="2238376"/>
             <wp:effectExtent l="19050" t="0" r="0" b="0"/>
             <wp:docPr id="1" name="Picture 0" descr="Ivo_Andric_crop.jpg"/>
@@ -170,6 +241,7 @@
           <w:lang w:val="en-US"/>
         </w:rPr>
       </w:pPr>
+      <w:proofErr w:type="spellStart"/>
       <w:r>
         <w:rPr>
           <w:b/>
@@ -177,19 +249,19 @@
           <w:szCs w:val="30"/>
           <w:lang w:val="en-US"/>
         </w:rPr>
-        <w:t>Projektni zadatak</w:t>
-      </w:r>
-    </w:p>
-    <w:p>
-      <w:pPr>
-        <w:jc w:val="center"/>
+        <w:t>Projektni</w:t>
+      </w:r>
+      <w:proofErr w:type="spellEnd"/>
+      <w:r>
         <w:rPr>
           <w:b/>
           <w:sz w:val="30"/>
           <w:szCs w:val="30"/>
           <w:lang w:val="en-US"/>
         </w:rPr>
-      </w:pPr>
+        <w:t xml:space="preserve"> </w:t>
+      </w:r>
+      <w:proofErr w:type="spellStart"/>
       <w:r>
         <w:rPr>
           <w:b/>
@@ -197,50 +269,49 @@
           <w:szCs w:val="30"/>
           <w:lang w:val="en-US"/>
         </w:rPr>
-        <w:t>Verzi</w:t>
-      </w:r>
-      <w:r>
+        <w:t>zadatak</w:t>
+      </w:r>
+      <w:proofErr w:type="spellEnd"/>
+    </w:p>
+    <w:p>
+      <w:pPr>
+        <w:jc w:val="center"/>
         <w:rPr>
           <w:b/>
           <w:sz w:val="30"/>
           <w:szCs w:val="30"/>
           <w:lang w:val="en-US"/>
         </w:rPr>
-        <w:t>ja 1.0</w:t>
-      </w:r>
-    </w:p>
-    <w:p>
-      <w:pPr>
-        <w:jc w:val="center"/>
+      </w:pPr>
+      <w:proofErr w:type="spellStart"/>
+      <w:r>
         <w:rPr>
           <w:b/>
           <w:sz w:val="30"/>
           <w:szCs w:val="30"/>
           <w:lang w:val="en-US"/>
         </w:rPr>
-      </w:pPr>
-    </w:p>
-    <w:p>
-      <w:pPr>
-        <w:jc w:val="center"/>
+        <w:t>Verzi</w:t>
+      </w:r>
+      <w:r>
         <w:rPr>
           <w:b/>
           <w:sz w:val="30"/>
           <w:szCs w:val="30"/>
           <w:lang w:val="en-US"/>
         </w:rPr>
-      </w:pPr>
-    </w:p>
-    <w:p>
-      <w:pPr>
-        <w:jc w:val="center"/>
+        <w:t>ja</w:t>
+      </w:r>
+      <w:proofErr w:type="spellEnd"/>
+      <w:r>
         <w:rPr>
           <w:b/>
           <w:sz w:val="30"/>
           <w:szCs w:val="30"/>
           <w:lang w:val="en-US"/>
         </w:rPr>
-      </w:pPr>
+        <w:t xml:space="preserve"> 1.0</w:t>
+      </w:r>
     </w:p>
     <w:p>
       <w:pPr>
@@ -307,15 +378,17 @@
           <w:lang w:val="en-US"/>
         </w:rPr>
       </w:pPr>
-      <w:r>
+    </w:p>
+    <w:p>
+      <w:pPr>
+        <w:jc w:val="center"/>
         <w:rPr>
           <w:b/>
           <w:sz w:val="30"/>
           <w:szCs w:val="30"/>
           <w:lang w:val="en-US"/>
         </w:rPr>
-        <w:t>Istorija izmena</w:t>
-      </w:r>
+      </w:pPr>
     </w:p>
     <w:p>
       <w:pPr>
@@ -328,11 +401,64 @@
         </w:rPr>
       </w:pPr>
     </w:p>
+    <w:p>
+      <w:pPr>
+        <w:jc w:val="center"/>
+        <w:rPr>
+          <w:b/>
+          <w:sz w:val="30"/>
+          <w:szCs w:val="30"/>
+          <w:lang w:val="en-US"/>
+        </w:rPr>
+      </w:pPr>
+      <w:proofErr w:type="spellStart"/>
+      <w:r>
+        <w:rPr>
+          <w:b/>
+          <w:sz w:val="30"/>
+          <w:szCs w:val="30"/>
+          <w:lang w:val="en-US"/>
+        </w:rPr>
+        <w:t>Istorija</w:t>
+      </w:r>
+      <w:proofErr w:type="spellEnd"/>
+      <w:r>
+        <w:rPr>
+          <w:b/>
+          <w:sz w:val="30"/>
+          <w:szCs w:val="30"/>
+          <w:lang w:val="en-US"/>
+        </w:rPr>
+        <w:t xml:space="preserve"> </w:t>
+      </w:r>
+      <w:proofErr w:type="spellStart"/>
+      <w:r>
+        <w:rPr>
+          <w:b/>
+          <w:sz w:val="30"/>
+          <w:szCs w:val="30"/>
+          <w:lang w:val="en-US"/>
+        </w:rPr>
+        <w:t>izmena</w:t>
+      </w:r>
+      <w:proofErr w:type="spellEnd"/>
+    </w:p>
+    <w:p>
+      <w:pPr>
+        <w:jc w:val="center"/>
+        <w:rPr>
+          <w:b/>
+          <w:sz w:val="30"/>
+          <w:szCs w:val="30"/>
+          <w:lang w:val="en-US"/>
+        </w:rPr>
+      </w:pPr>
+    </w:p>
     <w:tbl>
       <w:tblPr>
         <w:tblStyle w:val="TableGrid"/>
         <w:tblW w:w="0" w:type="auto"/>
-        <w:tblLook w:val="04A0"/>
+        <w:tblLook w:val="04A0" w:firstRow="1" w:lastRow="0" w:firstColumn="1" w:lastColumn="0" w:noHBand="0" w:noVBand="1"/>
       </w:tblPr>
       <w:tblGrid>
         <w:gridCol w:w="2310"/>
@@ -542,8 +668,18 @@
                 <w:i/>
                 <w:sz w:val="18"/>
                 <w:szCs w:val="18"/>
+                <w:lang w:val="en-US"/>
               </w:rPr>
             </w:pPr>
+            <w:r>
+              <w:rPr>
+                <w:i/>
+                <w:sz w:val="18"/>
+                <w:szCs w:val="18"/>
+                <w:lang w:val="en-US"/>
+              </w:rPr>
+              <w:t>28.3.2020.</w:t>
+            </w:r>
           </w:p>
         </w:tc>
         <w:tc>
@@ -557,8 +693,18 @@
                 <w:i/>
                 <w:sz w:val="18"/>
                 <w:szCs w:val="18"/>
+                <w:lang w:val="en-US"/>
               </w:rPr>
             </w:pPr>
+            <w:r>
+              <w:rPr>
+                <w:i/>
+                <w:sz w:val="18"/>
+                <w:szCs w:val="18"/>
+                <w:lang w:val="en-US"/>
+              </w:rPr>
+              <w:t>1.1</w:t>
+            </w:r>
           </w:p>
         </w:tc>
         <w:tc>
@@ -572,8 +718,40 @@
                 <w:i/>
                 <w:sz w:val="18"/>
                 <w:szCs w:val="18"/>
+                <w:lang w:val="en-US"/>
               </w:rPr>
             </w:pPr>
+            <w:proofErr w:type="spellStart"/>
+            <w:r>
+              <w:rPr>
+                <w:i/>
+                <w:sz w:val="18"/>
+                <w:szCs w:val="18"/>
+                <w:lang w:val="en-US"/>
+              </w:rPr>
+              <w:t>Sitne</w:t>
+            </w:r>
+            <w:proofErr w:type="spellEnd"/>
+            <w:r>
+              <w:rPr>
+                <w:i/>
+                <w:sz w:val="18"/>
+                <w:szCs w:val="18"/>
+                <w:lang w:val="en-US"/>
+              </w:rPr>
+              <w:t xml:space="preserve"> </w:t>
+            </w:r>
+            <w:proofErr w:type="spellStart"/>
+            <w:r>
+              <w:rPr>
+                <w:i/>
+                <w:sz w:val="18"/>
+                <w:szCs w:val="18"/>
+                <w:lang w:val="en-US"/>
+              </w:rPr>
+              <w:t>greske</w:t>
+            </w:r>
+            <w:proofErr w:type="spellEnd"/>
           </w:p>
         </w:tc>
         <w:tc>
@@ -587,8 +765,20 @@
                 <w:i/>
                 <w:sz w:val="18"/>
                 <w:szCs w:val="18"/>
+                <w:lang w:val="en-US"/>
               </w:rPr>
             </w:pPr>
+            <w:r>
+              <w:rPr>
+                <w:i/>
+                <w:sz w:val="18"/>
+                <w:szCs w:val="18"/>
+                <w:lang w:val="en-US"/>
+              </w:rPr>
+              <w:t>Pavle Divovic</w:t>
+            </w:r>
+            <w:bookmarkStart w:id="9" w:name="_GoBack"/>
+            <w:bookmarkEnd w:id="9"/>
           </w:p>
           <w:p>
             <w:pPr>
@@ -994,14 +1184,17 @@
           <w:docPartUnique/>
         </w:docPartObj>
       </w:sdtPr>
+      <w:sdtEndPr/>
       <w:sdtContent>
         <w:p>
           <w:pPr>
             <w:pStyle w:val="TOCHeading"/>
           </w:pPr>
+          <w:proofErr w:type="spellStart"/>
           <w:r>
             <w:t>Sadržaj</w:t>
           </w:r>
+          <w:proofErr w:type="spellEnd"/>
         </w:p>
         <w:p>
           <w:pPr>
@@ -3898,12 +4091,12 @@
       <w:pPr>
         <w:pStyle w:val="Style1"/>
       </w:pPr>
-      <w:bookmarkStart w:id="9" w:name="_Toc33369674"/>
+      <w:bookmarkStart w:id="10" w:name="_Toc33369674"/>
       <w:r>
         <w:lastRenderedPageBreak/>
         <w:t>Uvod</w:t>
       </w:r>
-      <w:bookmarkEnd w:id="9"/>
+      <w:bookmarkEnd w:id="10"/>
     </w:p>
     <w:p>
       <w:pPr>
@@ -3916,14 +4109,14 @@
           <w:rStyle w:val="Style1Char"/>
         </w:rPr>
       </w:pPr>
-      <w:bookmarkStart w:id="10" w:name="_Toc33369675"/>
+      <w:bookmarkStart w:id="11" w:name="_Toc33369675"/>
       <w:r>
         <w:rPr>
           <w:rStyle w:val="Style1Char"/>
         </w:rPr>
         <w:t>Rezime</w:t>
       </w:r>
-      <w:bookmarkEnd w:id="10"/>
+      <w:bookmarkEnd w:id="11"/>
     </w:p>
     <w:p>
       <w:pPr>
@@ -4001,14 +4194,14 @@
           <w:szCs w:val="24"/>
         </w:rPr>
       </w:pPr>
-      <w:bookmarkStart w:id="11" w:name="_Toc33369676"/>
+      <w:bookmarkStart w:id="12" w:name="_Toc33369676"/>
       <w:r>
         <w:rPr>
           <w:rStyle w:val="Style1Char"/>
         </w:rPr>
         <w:t>Namena dokumenta i ciljne grupe</w:t>
       </w:r>
-      <w:bookmarkEnd w:id="11"/>
+      <w:bookmarkEnd w:id="12"/>
     </w:p>
     <w:p>
       <w:pPr>
@@ -4037,11 +4230,11 @@
           <w:rStyle w:val="Style1Char"/>
         </w:rPr>
       </w:pPr>
-      <w:bookmarkStart w:id="12" w:name="_Toc33369677"/>
+      <w:bookmarkStart w:id="13" w:name="_Toc33369677"/>
       <w:r>
         <w:t>Opis problema</w:t>
       </w:r>
-      <w:bookmarkEnd w:id="12"/>
+      <w:bookmarkEnd w:id="13"/>
     </w:p>
     <w:p>
       <w:pPr>
@@ -4106,11 +4299,11 @@
           <w:numId w:val="2"/>
         </w:numPr>
       </w:pPr>
-      <w:bookmarkStart w:id="13" w:name="_Toc33369678"/>
+      <w:bookmarkStart w:id="14" w:name="_Toc33369678"/>
       <w:r>
         <w:t>Kategorizacija korisnika</w:t>
       </w:r>
-      <w:bookmarkEnd w:id="13"/>
+      <w:bookmarkEnd w:id="14"/>
     </w:p>
     <w:p>
       <w:pPr>
@@ -4199,11 +4392,11 @@
         <w:lastRenderedPageBreak/>
         <w:t xml:space="preserve"> </w:t>
       </w:r>
-      <w:bookmarkStart w:id="14" w:name="_Toc33369679"/>
+      <w:bookmarkStart w:id="15" w:name="_Toc33369679"/>
       <w:r>
         <w:t>Komitent</w:t>
       </w:r>
-      <w:bookmarkEnd w:id="14"/>
+      <w:bookmarkEnd w:id="15"/>
     </w:p>
     <w:p>
       <w:pPr>
@@ -4231,11 +4424,11 @@
       <w:r>
         <w:t xml:space="preserve"> </w:t>
       </w:r>
-      <w:bookmarkStart w:id="15" w:name="_Toc33369680"/>
+      <w:bookmarkStart w:id="16" w:name="_Toc33369680"/>
       <w:r>
         <w:t>Verifikovani komitent</w:t>
       </w:r>
-      <w:bookmarkEnd w:id="15"/>
+      <w:bookmarkEnd w:id="16"/>
     </w:p>
     <w:p>
       <w:pPr>
@@ -4263,11 +4456,11 @@
       <w:r>
         <w:t xml:space="preserve"> </w:t>
       </w:r>
-      <w:bookmarkStart w:id="16" w:name="_Toc33369681"/>
+      <w:bookmarkStart w:id="17" w:name="_Toc33369681"/>
       <w:r>
         <w:t>Gost</w:t>
       </w:r>
-      <w:bookmarkEnd w:id="16"/>
+      <w:bookmarkEnd w:id="17"/>
     </w:p>
     <w:p>
       <w:pPr>
@@ -4292,11 +4485,11 @@
       <w:r>
         <w:t xml:space="preserve"> </w:t>
       </w:r>
-      <w:bookmarkStart w:id="17" w:name="_Toc33369682"/>
+      <w:bookmarkStart w:id="18" w:name="_Toc33369682"/>
       <w:r>
         <w:t>Admin</w:t>
       </w:r>
-      <w:bookmarkEnd w:id="17"/>
+      <w:bookmarkEnd w:id="18"/>
     </w:p>
     <w:p>
       <w:pPr>
@@ -4321,11 +4514,11 @@
       <w:r>
         <w:t xml:space="preserve"> </w:t>
       </w:r>
-      <w:bookmarkStart w:id="18" w:name="_Toc33369683"/>
+      <w:bookmarkStart w:id="19" w:name="_Toc33369683"/>
       <w:r>
         <w:t>Moderator</w:t>
       </w:r>
-      <w:bookmarkEnd w:id="18"/>
+      <w:bookmarkEnd w:id="19"/>
     </w:p>
     <w:p>
       <w:pPr>
@@ -4343,11 +4536,11 @@
           <w:numId w:val="2"/>
         </w:numPr>
       </w:pPr>
-      <w:bookmarkStart w:id="19" w:name="_Toc33369684"/>
+      <w:bookmarkStart w:id="20" w:name="_Toc33369684"/>
       <w:r>
         <w:t>Opis proizvoda</w:t>
       </w:r>
-      <w:bookmarkEnd w:id="19"/>
+      <w:bookmarkEnd w:id="20"/>
     </w:p>
     <w:p>
       <w:r>
@@ -4365,11 +4558,11 @@
           <w:numId w:val="2"/>
         </w:numPr>
       </w:pPr>
-      <w:bookmarkStart w:id="20" w:name="_Toc33369685"/>
+      <w:bookmarkStart w:id="21" w:name="_Toc33369685"/>
       <w:r>
         <w:t>Funkcionalni zahtevi</w:t>
       </w:r>
-      <w:bookmarkEnd w:id="20"/>
+      <w:bookmarkEnd w:id="21"/>
     </w:p>
     <w:p>
       <w:pPr>
@@ -4410,11 +4603,11 @@
         </w:rPr>
         <w:t xml:space="preserve"> </w:t>
       </w:r>
-      <w:bookmarkStart w:id="21" w:name="_Toc33369686"/>
+      <w:bookmarkStart w:id="22" w:name="_Toc33369686"/>
       <w:r>
         <w:t>Registracija korisnika</w:t>
       </w:r>
-      <w:bookmarkEnd w:id="21"/>
+      <w:bookmarkEnd w:id="22"/>
     </w:p>
     <w:p>
       <w:pPr>
@@ -4467,7 +4660,7 @@
         <w:lastRenderedPageBreak/>
         <w:t xml:space="preserve"> </w:t>
       </w:r>
-      <w:bookmarkStart w:id="22" w:name="_Toc33369687"/>
+      <w:bookmarkStart w:id="23" w:name="_Toc33369687"/>
       <w:r>
         <w:rPr>
           <w:rFonts w:eastAsia="Times New Roman"/>
@@ -4475,7 +4668,7 @@
         </w:rPr>
         <w:t>Login korisnika</w:t>
       </w:r>
-      <w:bookmarkEnd w:id="22"/>
+      <w:bookmarkEnd w:id="23"/>
     </w:p>
     <w:p>
       <w:pPr>
@@ -4506,7 +4699,7 @@
           <w:lang w:eastAsia="sr-Cyrl-CS"/>
         </w:rPr>
       </w:pPr>
-      <w:bookmarkStart w:id="23" w:name="_Toc33369688"/>
+      <w:bookmarkStart w:id="24" w:name="_Toc33369688"/>
       <w:r>
         <w:rPr>
           <w:rFonts w:eastAsia="Times New Roman"/>
@@ -4514,7 +4707,7 @@
         </w:rPr>
         <w:t>Moderacija</w:t>
       </w:r>
-      <w:bookmarkEnd w:id="23"/>
+      <w:bookmarkEnd w:id="24"/>
     </w:p>
     <w:p>
       <w:pPr>
@@ -4552,7 +4745,7 @@
         </w:rPr>
         <w:t xml:space="preserve"> </w:t>
       </w:r>
-      <w:bookmarkStart w:id="24" w:name="_Toc33369689"/>
+      <w:bookmarkStart w:id="25" w:name="_Toc33369689"/>
       <w:r>
         <w:rPr>
           <w:rFonts w:eastAsia="Times New Roman"/>
@@ -4560,7 +4753,7 @@
         </w:rPr>
         <w:t>Administracija</w:t>
       </w:r>
-      <w:bookmarkEnd w:id="24"/>
+      <w:bookmarkEnd w:id="25"/>
     </w:p>
     <w:p>
       <w:pPr>
@@ -4591,7 +4784,7 @@
           <w:lang w:eastAsia="sr-Cyrl-CS"/>
         </w:rPr>
       </w:pPr>
-      <w:bookmarkStart w:id="25" w:name="_Toc33369690"/>
+      <w:bookmarkStart w:id="26" w:name="_Toc33369690"/>
       <w:r>
         <w:rPr>
           <w:rFonts w:eastAsia="Times New Roman"/>
@@ -4599,7 +4792,7 @@
         </w:rPr>
         <w:t>Pravljenje novog oglasa</w:t>
       </w:r>
-      <w:bookmarkEnd w:id="25"/>
+      <w:bookmarkEnd w:id="26"/>
     </w:p>
     <w:p>
       <w:pPr>
@@ -4689,7 +4882,7 @@
         </w:rPr>
         <w:t xml:space="preserve"> </w:t>
       </w:r>
-      <w:bookmarkStart w:id="26" w:name="_Toc33369691"/>
+      <w:bookmarkStart w:id="27" w:name="_Toc33369691"/>
       <w:r>
         <w:rPr>
           <w:rFonts w:eastAsia="Times New Roman"/>
@@ -4697,7 +4890,7 @@
         </w:rPr>
         <w:t>Kupovina direktno preko sajta</w:t>
       </w:r>
-      <w:bookmarkEnd w:id="26"/>
+      <w:bookmarkEnd w:id="27"/>
     </w:p>
     <w:p>
       <w:pPr>
@@ -4745,7 +4938,7 @@
           <w:lang w:eastAsia="sr-Cyrl-CS"/>
         </w:rPr>
       </w:pPr>
-      <w:bookmarkStart w:id="27" w:name="_Toc33369692"/>
+      <w:bookmarkStart w:id="28" w:name="_Toc33369692"/>
       <w:r>
         <w:rPr>
           <w:rFonts w:eastAsia="Times New Roman"/>
@@ -4753,7 +4946,7 @@
         </w:rPr>
         <w:t>Kupovina preko middlemana</w:t>
       </w:r>
-      <w:bookmarkEnd w:id="27"/>
+      <w:bookmarkEnd w:id="28"/>
     </w:p>
     <w:p>
       <w:pPr>
@@ -4830,11 +5023,11 @@
           <w:szCs w:val="24"/>
         </w:rPr>
       </w:pPr>
-      <w:bookmarkStart w:id="28" w:name="_Toc33369693"/>
+      <w:bookmarkStart w:id="29" w:name="_Toc33369693"/>
       <w:r>
         <w:t>Kupovina direktnim dogovorom</w:t>
       </w:r>
-      <w:bookmarkEnd w:id="28"/>
+      <w:bookmarkEnd w:id="29"/>
     </w:p>
     <w:p>
       <w:pPr>
@@ -4882,7 +5075,7 @@
           <w:lang w:eastAsia="sr-Cyrl-CS"/>
         </w:rPr>
       </w:pPr>
-      <w:bookmarkStart w:id="29" w:name="_Toc33369694"/>
+      <w:bookmarkStart w:id="30" w:name="_Toc33369694"/>
       <w:r>
         <w:rPr>
           <w:rFonts w:eastAsia="Times New Roman"/>
@@ -4890,7 +5083,7 @@
         </w:rPr>
         <w:t>Pretraga oglasa</w:t>
       </w:r>
-      <w:bookmarkEnd w:id="29"/>
+      <w:bookmarkEnd w:id="30"/>
     </w:p>
     <w:p>
       <w:pPr>
@@ -4921,7 +5114,7 @@
           <w:lang w:eastAsia="sr-Cyrl-CS"/>
         </w:rPr>
       </w:pPr>
-      <w:bookmarkStart w:id="30" w:name="_Toc33369695"/>
+      <w:bookmarkStart w:id="31" w:name="_Toc33369695"/>
       <w:r>
         <w:rPr>
           <w:rFonts w:eastAsia="Times New Roman"/>
@@ -4929,7 +5122,7 @@
         </w:rPr>
         <w:t>Verifikacija korisnika</w:t>
       </w:r>
-      <w:bookmarkEnd w:id="30"/>
+      <w:bookmarkEnd w:id="31"/>
     </w:p>
     <w:p>
       <w:pPr>
@@ -4960,7 +5153,7 @@
           <w:lang w:eastAsia="sr-Cyrl-CS"/>
         </w:rPr>
       </w:pPr>
-      <w:bookmarkStart w:id="31" w:name="_Toc33369696"/>
+      <w:bookmarkStart w:id="32" w:name="_Toc33369696"/>
       <w:r>
         <w:rPr>
           <w:rFonts w:eastAsia="Times New Roman"/>
@@ -4969,7 +5162,7 @@
         <w:lastRenderedPageBreak/>
         <w:t>Sistem poruka</w:t>
       </w:r>
-      <w:bookmarkEnd w:id="31"/>
+      <w:bookmarkEnd w:id="32"/>
     </w:p>
     <w:p>
       <w:pPr>
@@ -4995,11 +5188,11 @@
           <w:numId w:val="2"/>
         </w:numPr>
       </w:pPr>
-      <w:bookmarkStart w:id="32" w:name="_Toc33369697"/>
+      <w:bookmarkStart w:id="33" w:name="_Toc33369697"/>
       <w:r>
         <w:t>Pretpostavke i ograničenja</w:t>
       </w:r>
-      <w:bookmarkEnd w:id="32"/>
+      <w:bookmarkEnd w:id="33"/>
     </w:p>
     <w:p>
       <w:pPr>
@@ -5053,14 +5246,14 @@
           <w:numId w:val="2"/>
         </w:numPr>
       </w:pPr>
-      <w:bookmarkStart w:id="33" w:name="_Toc33369698"/>
+      <w:bookmarkStart w:id="34" w:name="_Toc33369698"/>
       <w:r>
         <w:t>Kvalite</w:t>
       </w:r>
       <w:r>
         <w:t>t</w:t>
       </w:r>
-      <w:bookmarkEnd w:id="33"/>
+      <w:bookmarkEnd w:id="34"/>
     </w:p>
     <w:p>
       <w:pPr>
@@ -5078,11 +5271,11 @@
           <w:numId w:val="2"/>
         </w:numPr>
       </w:pPr>
-      <w:bookmarkStart w:id="34" w:name="_Toc33369699"/>
+      <w:bookmarkStart w:id="35" w:name="_Toc33369699"/>
       <w:r>
         <w:t>Nefunkcionalni zahtevi</w:t>
       </w:r>
-      <w:bookmarkEnd w:id="34"/>
+      <w:bookmarkEnd w:id="35"/>
     </w:p>
     <w:p>
       <w:pPr>
@@ -5099,11 +5292,11 @@
       <w:r>
         <w:t xml:space="preserve"> </w:t>
       </w:r>
-      <w:bookmarkStart w:id="35" w:name="_Toc33369700"/>
+      <w:bookmarkStart w:id="36" w:name="_Toc33369700"/>
       <w:r>
         <w:t>Sistemski zahtevi</w:t>
       </w:r>
-      <w:bookmarkEnd w:id="35"/>
+      <w:bookmarkEnd w:id="36"/>
       <w:r>
         <w:t xml:space="preserve"> </w:t>
       </w:r>
@@ -5131,11 +5324,11 @@
       <w:r>
         <w:t xml:space="preserve"> </w:t>
       </w:r>
-      <w:bookmarkStart w:id="36" w:name="_Toc33369701"/>
+      <w:bookmarkStart w:id="37" w:name="_Toc33369701"/>
       <w:r>
         <w:t>Ostali zahtevi</w:t>
       </w:r>
-      <w:bookmarkEnd w:id="36"/>
+      <w:bookmarkEnd w:id="37"/>
     </w:p>
     <w:p>
       <w:pPr>
@@ -5160,11 +5353,11 @@
       <w:r>
         <w:t xml:space="preserve"> </w:t>
       </w:r>
-      <w:bookmarkStart w:id="37" w:name="_Toc33369702"/>
+      <w:bookmarkStart w:id="38" w:name="_Toc33369702"/>
       <w:r>
         <w:t>Elektronsko plaćanje</w:t>
       </w:r>
-      <w:bookmarkEnd w:id="37"/>
+      <w:bookmarkEnd w:id="38"/>
     </w:p>
     <w:p>
       <w:pPr>
@@ -5182,12 +5375,12 @@
           <w:numId w:val="2"/>
         </w:numPr>
       </w:pPr>
-      <w:bookmarkStart w:id="38" w:name="_Toc33369703"/>
+      <w:bookmarkStart w:id="39" w:name="_Toc33369703"/>
       <w:r>
         <w:lastRenderedPageBreak/>
         <w:t>Zahtevi za korisničkom dokumentacijom</w:t>
       </w:r>
-      <w:bookmarkEnd w:id="38"/>
+      <w:bookmarkEnd w:id="39"/>
     </w:p>
     <w:p>
       <w:r>
@@ -5202,11 +5395,11 @@
           <w:numId w:val="2"/>
         </w:numPr>
       </w:pPr>
-      <w:bookmarkStart w:id="39" w:name="_Toc33369704"/>
+      <w:bookmarkStart w:id="40" w:name="_Toc33369704"/>
       <w:r>
         <w:t>Plan i prioriteti</w:t>
       </w:r>
-      <w:bookmarkEnd w:id="39"/>
+      <w:bookmarkEnd w:id="40"/>
     </w:p>
     <w:p>
       <w:r>
@@ -5227,8 +5420,8 @@
 </file>
 
 <file path=word/endnotes.xml><?xml version="1.0" encoding="utf-8"?>
-<w:endnotes xmlns:ve="http://schemas.openxmlformats.org/markup-compatibility/2006" xmlns:o="urn:schemas-microsoft-com:office:office" xmlns:r="http://schemas.openxmlformats.org/officeDocument/2006/relationships" xmlns:m="http://schemas.openxmlformats.org/officeDocument/2006/math" xmlns:v="urn:schemas-microsoft-com:vml" xmlns:wp="http://schemas.openxmlformats.org/drawingml/2006/wordprocessingDrawing" xmlns:w10="urn:schemas-microsoft-com:office:word" xmlns:w="http://schemas.openxmlformats.org/wordprocessingml/2006/main" xmlns:wne="http://schemas.microsoft.com/office/word/2006/wordml">
-  <w:endnote w:type="separator" w:id="0">
+<w:endnotes xmlns:wpc="http://schemas.microsoft.com/office/word/2010/wordprocessingCanvas" xmlns:cx="http://schemas.microsoft.com/office/drawing/2014/chartex" xmlns:cx1="http://schemas.microsoft.com/office/drawing/2015/9/8/chartex" xmlns:cx2="http://schemas.microsoft.com/office/drawing/2015/10/21/chartex" xmlns:cx3="http://schemas.microsoft.com/office/drawing/2016/5/9/chartex" xmlns:cx4="http://schemas.microsoft.com/office/drawing/2016/5/10/chartex" xmlns:cx5="http://schemas.microsoft.com/office/drawing/2016/5/11/chartex" xmlns:cx6="http://schemas.microsoft.com/office/drawing/2016/5/12/chartex" xmlns:cx7="http://schemas.microsoft.com/office/drawing/2016/5/13/chartex" xmlns:cx8="http://schemas.microsoft.com/office/drawing/2016/5/14/chartex" xmlns:mc="http://schemas.openxmlformats.org/markup-compatibility/2006" xmlns:aink="http://schemas.microsoft.com/office/drawing/2016/ink" xmlns:am3d="http://schemas.microsoft.com/office/drawing/2017/model3d" xmlns:o="urn:schemas-microsoft-com:office:office" xmlns:r="http://schemas.openxmlformats.org/officeDocument/2006/relationships" xmlns:m="http://schemas.openxmlformats.org/officeDocument/2006/math" xmlns:v="urn:schemas-microsoft-com:vml" xmlns:wp14="http://schemas.microsoft.com/office/word/2010/wordprocessingDrawing" xmlns:wp="http://schemas.openxmlformats.org/drawingml/2006/wordprocessingDrawing" xmlns:w10="urn:schemas-microsoft-com:office:word" xmlns:w="http://schemas.openxmlformats.org/wordprocessingml/2006/main" xmlns:w14="http://schemas.microsoft.com/office/word/2010/wordml" xmlns:w15="http://schemas.microsoft.com/office/word/2012/wordml" xmlns:w16cid="http://schemas.microsoft.com/office/word/2016/wordml/cid" xmlns:w16se="http://schemas.microsoft.com/office/word/2015/wordml/symex" xmlns:wpg="http://schemas.microsoft.com/office/word/2010/wordprocessingGroup" xmlns:wpi="http://schemas.microsoft.com/office/word/2010/wordprocessingInk" xmlns:wne="http://schemas.microsoft.com/office/word/2006/wordml" xmlns:wps="http://schemas.microsoft.com/office/word/2010/wordprocessingShape" mc:Ignorable="w14 w15 w16se w16cid wp14">
+  <w:endnote w:type="separator" w:id="-1">
     <w:p>
       <w:pPr>
         <w:spacing w:after="0" w:line="240" w:lineRule="auto"/>
@@ -5238,7 +5431,7 @@
       </w:r>
     </w:p>
   </w:endnote>
-  <w:endnote w:type="continuationSeparator" w:id="1">
+  <w:endnote w:type="continuationSeparator" w:id="0">
     <w:p>
       <w:pPr>
         <w:spacing w:after="0" w:line="240" w:lineRule="auto"/>
@@ -5252,8 +5445,8 @@
 </file>
 
 <file path=word/footnotes.xml><?xml version="1.0" encoding="utf-8"?>
-<w:footnotes xmlns:ve="http://schemas.openxmlformats.org/markup-compatibility/2006" xmlns:o="urn:schemas-microsoft-com:office:office" xmlns:r="http://schemas.openxmlformats.org/officeDocument/2006/relationships" xmlns:m="http://schemas.openxmlformats.org/officeDocument/2006/math" xmlns:v="urn:schemas-microsoft-com:vml" xmlns:wp="http://schemas.openxmlformats.org/drawingml/2006/wordprocessingDrawing" xmlns:w10="urn:schemas-microsoft-com:office:word" xmlns:w="http://schemas.openxmlformats.org/wordprocessingml/2006/main" xmlns:wne="http://schemas.microsoft.com/office/word/2006/wordml">
-  <w:footnote w:type="separator" w:id="0">
+<w:footnotes xmlns:wpc="http://schemas.microsoft.com/office/word/2010/wordprocessingCanvas" xmlns:cx="http://schemas.microsoft.com/office/drawing/2014/chartex" xmlns:cx1="http://schemas.microsoft.com/office/drawing/2015/9/8/chartex" xmlns:cx2="http://schemas.microsoft.com/office/drawing/2015/10/21/chartex" xmlns:cx3="http://schemas.microsoft.com/office/drawing/2016/5/9/chartex" xmlns:cx4="http://schemas.microsoft.com/office/drawing/2016/5/10/chartex" xmlns:cx5="http://schemas.microsoft.com/office/drawing/2016/5/11/chartex" xmlns:cx6="http://schemas.microsoft.com/office/drawing/2016/5/12/chartex" xmlns:cx7="http://schemas.microsoft.com/office/drawing/2016/5/13/chartex" xmlns:cx8="http://schemas.microsoft.com/office/drawing/2016/5/14/chartex" xmlns:mc="http://schemas.openxmlformats.org/markup-compatibility/2006" xmlns:aink="http://schemas.microsoft.com/office/drawing/2016/ink" xmlns:am3d="http://schemas.microsoft.com/office/drawing/2017/model3d" xmlns:o="urn:schemas-microsoft-com:office:office" xmlns:r="http://schemas.openxmlformats.org/officeDocument/2006/relationships" xmlns:m="http://schemas.openxmlformats.org/officeDocument/2006/math" xmlns:v="urn:schemas-microsoft-com:vml" xmlns:wp14="http://schemas.microsoft.com/office/word/2010/wordprocessingDrawing" xmlns:wp="http://schemas.openxmlformats.org/drawingml/2006/wordprocessingDrawing" xmlns:w10="urn:schemas-microsoft-com:office:word" xmlns:w="http://schemas.openxmlformats.org/wordprocessingml/2006/main" xmlns:w14="http://schemas.microsoft.com/office/word/2010/wordml" xmlns:w15="http://schemas.microsoft.com/office/word/2012/wordml" xmlns:w16cid="http://schemas.microsoft.com/office/word/2016/wordml/cid" xmlns:w16se="http://schemas.microsoft.com/office/word/2015/wordml/symex" xmlns:wpg="http://schemas.microsoft.com/office/word/2010/wordprocessingGroup" xmlns:wpi="http://schemas.microsoft.com/office/word/2010/wordprocessingInk" xmlns:wne="http://schemas.microsoft.com/office/word/2006/wordml" xmlns:wps="http://schemas.microsoft.com/office/word/2010/wordprocessingShape" mc:Ignorable="w14 w15 w16se w16cid wp14">
+  <w:footnote w:type="separator" w:id="-1">
     <w:p>
       <w:pPr>
         <w:spacing w:after="0" w:line="240" w:lineRule="auto"/>
@@ -5263,7 +5456,7 @@
       </w:r>
     </w:p>
   </w:footnote>
-  <w:footnote w:type="continuationSeparator" w:id="1">
+  <w:footnote w:type="continuationSeparator" w:id="0">
     <w:p>
       <w:pPr>
         <w:spacing w:after="0" w:line="240" w:lineRule="auto"/>
@@ -5277,8 +5470,8 @@
 </file>
 
 <file path=word/numbering.xml><?xml version="1.0" encoding="utf-8"?>
-<w:numbering xmlns:ve="http://schemas.openxmlformats.org/markup-compatibility/2006" xmlns:o="urn:schemas-microsoft-com:office:office" xmlns:r="http://schemas.openxmlformats.org/officeDocument/2006/relationships" xmlns:m="http://schemas.openxmlformats.org/officeDocument/2006/math" xmlns:v="urn:schemas-microsoft-com:vml" xmlns:wp="http://schemas.openxmlformats.org/drawingml/2006/wordprocessingDrawing" xmlns:w10="urn:schemas-microsoft-com:office:word" xmlns:w="http://schemas.openxmlformats.org/wordprocessingml/2006/main" xmlns:wne="http://schemas.microsoft.com/office/word/2006/wordml">
-  <w:abstractNum w:abstractNumId="0">
+<w:numbering xmlns:wpc="http://schemas.microsoft.com/office/word/2010/wordprocessingCanvas" xmlns:cx="http://schemas.microsoft.com/office/drawing/2014/chartex" xmlns:cx1="http://schemas.microsoft.com/office/drawing/2015/9/8/chartex" xmlns:cx2="http://schemas.microsoft.com/office/drawing/2015/10/21/chartex" xmlns:cx3="http://schemas.microsoft.com/office/drawing/2016/5/9/chartex" xmlns:cx4="http://schemas.microsoft.com/office/drawing/2016/5/10/chartex" xmlns:cx5="http://schemas.microsoft.com/office/drawing/2016/5/11/chartex" xmlns:cx6="http://schemas.microsoft.com/office/drawing/2016/5/12/chartex" xmlns:cx7="http://schemas.microsoft.com/office/drawing/2016/5/13/chartex" xmlns:cx8="http://schemas.microsoft.com/office/drawing/2016/5/14/chartex" xmlns:mc="http://schemas.openxmlformats.org/markup-compatibility/2006" xmlns:aink="http://schemas.microsoft.com/office/drawing/2016/ink" xmlns:am3d="http://schemas.microsoft.com/office/drawing/2017/model3d" xmlns:o="urn:schemas-microsoft-com:office:office" xmlns:r="http://schemas.openxmlformats.org/officeDocument/2006/relationships" xmlns:m="http://schemas.openxmlformats.org/officeDocument/2006/math" xmlns:v="urn:schemas-microsoft-com:vml" xmlns:wp14="http://schemas.microsoft.com/office/word/2010/wordprocessingDrawing" xmlns:wp="http://schemas.openxmlformats.org/drawingml/2006/wordprocessingDrawing" xmlns:w10="urn:schemas-microsoft-com:office:word" xmlns:w="http://schemas.openxmlformats.org/wordprocessingml/2006/main" xmlns:w14="http://schemas.microsoft.com/office/word/2010/wordml" xmlns:w15="http://schemas.microsoft.com/office/word/2012/wordml" xmlns:w16cid="http://schemas.microsoft.com/office/word/2016/wordml/cid" xmlns:w16se="http://schemas.microsoft.com/office/word/2015/wordml/symex" xmlns:wpg="http://schemas.microsoft.com/office/word/2010/wordprocessingGroup" xmlns:wpi="http://schemas.microsoft.com/office/word/2010/wordprocessingInk" xmlns:wne="http://schemas.microsoft.com/office/word/2006/wordml" xmlns:wps="http://schemas.microsoft.com/office/word/2010/wordprocessingShape" mc:Ignorable="w14 w15 w16se w16cid wp14">
+  <w:abstractNum w:abstractNumId="0" w15:restartNumberingAfterBreak="0">
     <w:nsid w:val="1001336A"/>
     <w:multiLevelType w:val="hybridMultilevel"/>
     <w:tmpl w:val="4F62E308"/>
@@ -5391,7 +5584,7 @@
       </w:rPr>
     </w:lvl>
   </w:abstractNum>
-  <w:abstractNum w:abstractNumId="1">
+  <w:abstractNum w:abstractNumId="1" w15:restartNumberingAfterBreak="0">
     <w:nsid w:val="11767E25"/>
     <w:multiLevelType w:val="hybridMultilevel"/>
     <w:tmpl w:val="FF8888D2"/>
@@ -5480,7 +5673,7 @@
       </w:pPr>
     </w:lvl>
   </w:abstractNum>
-  <w:abstractNum w:abstractNumId="2">
+  <w:abstractNum w:abstractNumId="2" w15:restartNumberingAfterBreak="0">
     <w:nsid w:val="268B4C2D"/>
     <w:multiLevelType w:val="hybridMultilevel"/>
     <w:tmpl w:val="26FCFA00"/>
@@ -5593,7 +5786,7 @@
       </w:rPr>
     </w:lvl>
   </w:abstractNum>
-  <w:abstractNum w:abstractNumId="3">
+  <w:abstractNum w:abstractNumId="3" w15:restartNumberingAfterBreak="0">
     <w:nsid w:val="39DE2D1A"/>
     <w:multiLevelType w:val="multilevel"/>
     <w:tmpl w:val="9C0028DA"/>
@@ -5715,7 +5908,7 @@
       </w:rPr>
     </w:lvl>
   </w:abstractNum>
-  <w:abstractNum w:abstractNumId="4">
+  <w:abstractNum w:abstractNumId="4" w15:restartNumberingAfterBreak="0">
     <w:nsid w:val="63EF1266"/>
     <w:multiLevelType w:val="hybridMultilevel"/>
     <w:tmpl w:val="FE4AE0A0"/>
@@ -5877,7 +6070,7 @@
 </file>
 
 <file path=word/styles.xml><?xml version="1.0" encoding="utf-8"?>
-<w:styles xmlns:r="http://schemas.openxmlformats.org/officeDocument/2006/relationships" xmlns:w="http://schemas.openxmlformats.org/wordprocessingml/2006/main">
+<w:styles xmlns:mc="http://schemas.openxmlformats.org/markup-compatibility/2006" xmlns:r="http://schemas.openxmlformats.org/officeDocument/2006/relationships" xmlns:w="http://schemas.openxmlformats.org/wordprocessingml/2006/main" xmlns:w14="http://schemas.microsoft.com/office/word/2010/wordml" xmlns:w15="http://schemas.microsoft.com/office/word/2012/wordml" xmlns:w16cid="http://schemas.microsoft.com/office/word/2016/wordml/cid" xmlns:w16se="http://schemas.microsoft.com/office/word/2015/wordml/symex" mc:Ignorable="w14 w15 w16se w16cid">
   <w:docDefaults>
     <w:rPrDefault>
       <w:rPr>
@@ -5893,144 +6086,384 @@
       </w:pPr>
     </w:pPrDefault>
   </w:docDefaults>
-  <w:latentStyles w:defLockedState="0" w:defUIPriority="99" w:defSemiHidden="1" w:defUnhideWhenUsed="1" w:defQFormat="0" w:count="267">
-    <w:lsdException w:name="Normal" w:semiHidden="0" w:uiPriority="0" w:unhideWhenUsed="0" w:qFormat="1"/>
-    <w:lsdException w:name="heading 1" w:semiHidden="0" w:uiPriority="9" w:unhideWhenUsed="0" w:qFormat="1"/>
-    <w:lsdException w:name="heading 2" w:uiPriority="9" w:qFormat="1"/>
-    <w:lsdException w:name="heading 3" w:uiPriority="9" w:qFormat="1"/>
-    <w:lsdException w:name="heading 4" w:uiPriority="9" w:qFormat="1"/>
-    <w:lsdException w:name="heading 5" w:uiPriority="9" w:qFormat="1"/>
-    <w:lsdException w:name="heading 6" w:uiPriority="9" w:qFormat="1"/>
-    <w:lsdException w:name="heading 7" w:uiPriority="9" w:qFormat="1"/>
-    <w:lsdException w:name="heading 8" w:uiPriority="9" w:qFormat="1"/>
-    <w:lsdException w:name="heading 9" w:uiPriority="9" w:qFormat="1"/>
-    <w:lsdException w:name="toc 1" w:uiPriority="39"/>
-    <w:lsdException w:name="toc 2" w:uiPriority="39"/>
-    <w:lsdException w:name="toc 3" w:uiPriority="39"/>
-    <w:lsdException w:name="toc 4" w:uiPriority="39"/>
-    <w:lsdException w:name="toc 5" w:uiPriority="39"/>
-    <w:lsdException w:name="toc 6" w:uiPriority="39"/>
-    <w:lsdException w:name="toc 7" w:uiPriority="39"/>
-    <w:lsdException w:name="toc 8" w:uiPriority="39"/>
-    <w:lsdException w:name="toc 9" w:uiPriority="39"/>
-    <w:lsdException w:name="caption" w:uiPriority="35" w:qFormat="1"/>
-    <w:lsdException w:name="Title" w:semiHidden="0" w:uiPriority="10" w:unhideWhenUsed="0" w:qFormat="1"/>
-    <w:lsdException w:name="Default Paragraph Font" w:uiPriority="1"/>
-    <w:lsdException w:name="Subtitle" w:semiHidden="0" w:uiPriority="11" w:unhideWhenUsed="0" w:qFormat="1"/>
-    <w:lsdException w:name="Strong" w:semiHidden="0" w:uiPriority="22" w:unhideWhenUsed="0" w:qFormat="1"/>
-    <w:lsdException w:name="Emphasis" w:semiHidden="0" w:uiPriority="20" w:unhideWhenUsed="0" w:qFormat="1"/>
-    <w:lsdException w:name="Table Grid" w:semiHidden="0" w:uiPriority="59" w:unhideWhenUsed="0"/>
-    <w:lsdException w:name="Placeholder Text" w:unhideWhenUsed="0"/>
-    <w:lsdException w:name="No Spacing" w:semiHidden="0" w:uiPriority="1" w:unhideWhenUsed="0" w:qFormat="1"/>
-    <w:lsdException w:name="Light Shading" w:semiHidden="0" w:uiPriority="60" w:unhideWhenUsed="0"/>
-    <w:lsdException w:name="Light List" w:semiHidden="0" w:uiPriority="61" w:unhideWhenUsed="0"/>
-    <w:lsdException w:name="Light Grid" w:semiHidden="0" w:uiPriority="62" w:unhideWhenUsed="0"/>
-    <w:lsdException w:name="Medium Shading 1" w:semiHidden="0" w:uiPriority="63" w:unhideWhenUsed="0"/>
-    <w:lsdException w:name="Medium Shading 2" w:semiHidden="0" w:uiPriority="64" w:unhideWhenUsed="0"/>
-    <w:lsdException w:name="Medium List 1" w:semiHidden="0" w:uiPriority="65" w:unhideWhenUsed="0"/>
-    <w:lsdException w:name="Medium List 2" w:semiHidden="0" w:uiPriority="66" w:unhideWhenUsed="0"/>
-    <w:lsdException w:name="Medium Grid 1" w:semiHidden="0" w:uiPriority="67" w:unhideWhenUsed="0"/>
-    <w:lsdException w:name="Medium Grid 2" w:semiHidden="0" w:uiPriority="68" w:unhideWhenUsed="0"/>
-    <w:lsdException w:name="Medium Grid 3" w:semiHidden="0" w:uiPriority="69" w:unhideWhenUsed="0"/>
-    <w:lsdException w:name="Dark List" w:semiHidden="0" w:uiPriority="70" w:unhideWhenUsed="0"/>
-    <w:lsdException w:name="Colorful Shading" w:semiHidden="0" w:uiPriority="71" w:unhideWhenUsed="0"/>
-    <w:lsdException w:name="Colorful List" w:semiHidden="0" w:uiPriority="72" w:unhideWhenUsed="0"/>
-    <w:lsdException w:name="Colorful Grid" w:semiHidden="0" w:uiPriority="73" w:unhideWhenUsed="0"/>
-    <w:lsdException w:name="Light Shading Accent 1" w:semiHidden="0" w:uiPriority="60" w:unhideWhenUsed="0"/>
-    <w:lsdException w:name="Light List Accent 1" w:semiHidden="0" w:uiPriority="61" w:unhideWhenUsed="0"/>
-    <w:lsdException w:name="Light Grid Accent 1" w:semiHidden="0" w:uiPriority="62" w:unhideWhenUsed="0"/>
-    <w:lsdException w:name="Medium Shading 1 Accent 1" w:semiHidden="0" w:uiPriority="63" w:unhideWhenUsed="0"/>
-    <w:lsdException w:name="Medium Shading 2 Accent 1" w:semiHidden="0" w:uiPriority="64" w:unhideWhenUsed="0"/>
-    <w:lsdException w:name="Medium List 1 Accent 1" w:semiHidden="0" w:uiPriority="65" w:unhideWhenUsed="0"/>
-    <w:lsdException w:name="Revision" w:unhideWhenUsed="0"/>
-    <w:lsdException w:name="List Paragraph" w:semiHidden="0" w:uiPriority="34" w:unhideWhenUsed="0" w:qFormat="1"/>
-    <w:lsdException w:name="Quote" w:semiHidden="0" w:uiPriority="29" w:unhideWhenUsed="0" w:qFormat="1"/>
-    <w:lsdException w:name="Intense Quote" w:semiHidden="0" w:uiPriority="30" w:unhideWhenUsed="0" w:qFormat="1"/>
-    <w:lsdException w:name="Medium List 2 Accent 1" w:semiHidden="0" w:uiPriority="66" w:unhideWhenUsed="0"/>
-    <w:lsdException w:name="Medium Grid 1 Accent 1" w:semiHidden="0" w:uiPriority="67" w:unhideWhenUsed="0"/>
-    <w:lsdException w:name="Medium Grid 2 Accent 1" w:semiHidden="0" w:uiPriority="68" w:unhideWhenUsed="0"/>
-    <w:lsdException w:name="Medium Grid 3 Accent 1" w:semiHidden="0" w:uiPriority="69" w:unhideWhenUsed="0"/>
-    <w:lsdException w:name="Dark List Accent 1" w:semiHidden="0" w:uiPriority="70" w:unhideWhenUsed="0"/>
-    <w:lsdException w:name="Colorful Shading Accent 1" w:semiHidden="0" w:uiPriority="71" w:unhideWhenUsed="0"/>
-    <w:lsdException w:name="Colorful List Accent 1" w:semiHidden="0" w:uiPriority="72" w:unhideWhenUsed="0"/>
-    <w:lsdException w:name="Colorful Grid Accent 1" w:semiHidden="0" w:uiPriority="73" w:unhideWhenUsed="0"/>
-    <w:lsdException w:name="Light Shading Accent 2" w:semiHidden="0" w:uiPriority="60" w:unhideWhenUsed="0"/>
-    <w:lsdException w:name="Light List Accent 2" w:semiHidden="0" w:uiPriority="61" w:unhideWhenUsed="0"/>
-    <w:lsdException w:name="Light Grid Accent 2" w:semiHidden="0" w:uiPriority="62" w:unhideWhenUsed="0"/>
-    <w:lsdException w:name="Medium Shading 1 Accent 2" w:semiHidden="0" w:uiPriority="63" w:unhideWhenUsed="0"/>
-    <w:lsdException w:name="Medium Shading 2 Accent 2" w:semiHidden="0" w:uiPriority="64" w:unhideWhenUsed="0"/>
-    <w:lsdException w:name="Medium List 1 Accent 2" w:semiHidden="0" w:uiPriority="65" w:unhideWhenUsed="0"/>
-    <w:lsdException w:name="Medium List 2 Accent 2" w:semiHidden="0" w:uiPriority="66" w:unhideWhenUsed="0"/>
-    <w:lsdException w:name="Medium Grid 1 Accent 2" w:semiHidden="0" w:uiPriority="67" w:unhideWhenUsed="0"/>
-    <w:lsdException w:name="Medium Grid 2 Accent 2" w:semiHidden="0" w:uiPriority="68" w:unhideWhenUsed="0"/>
-    <w:lsdException w:name="Medium Grid 3 Accent 2" w:semiHidden="0" w:uiPriority="69" w:unhideWhenUsed="0"/>
-    <w:lsdException w:name="Dark List Accent 2" w:semiHidden="0" w:uiPriority="70" w:unhideWhenUsed="0"/>
-    <w:lsdException w:name="Colorful Shading Accent 2" w:semiHidden="0" w:uiPriority="71" w:unhideWhenUsed="0"/>
-    <w:lsdException w:name="Colorful List Accent 2" w:semiHidden="0" w:uiPriority="72" w:unhideWhenUsed="0"/>
-    <w:lsdException w:name="Colorful Grid Accent 2" w:semiHidden="0" w:uiPriority="73" w:unhideWhenUsed="0"/>
-    <w:lsdException w:name="Light Shading Accent 3" w:semiHidden="0" w:uiPriority="60" w:unhideWhenUsed="0"/>
-    <w:lsdException w:name="Light List Accent 3" w:semiHidden="0" w:uiPriority="61" w:unhideWhenUsed="0"/>
-    <w:lsdException w:name="Light Grid Accent 3" w:semiHidden="0" w:uiPriority="62" w:unhideWhenUsed="0"/>
-    <w:lsdException w:name="Medium Shading 1 Accent 3" w:semiHidden="0" w:uiPriority="63" w:unhideWhenUsed="0"/>
-    <w:lsdException w:name="Medium Shading 2 Accent 3" w:semiHidden="0" w:uiPriority="64" w:unhideWhenUsed="0"/>
-    <w:lsdException w:name="Medium List 1 Accent 3" w:semiHidden="0" w:uiPriority="65" w:unhideWhenUsed="0"/>
-    <w:lsdException w:name="Medium List 2 Accent 3" w:semiHidden="0" w:uiPriority="66" w:unhideWhenUsed="0"/>
-    <w:lsdException w:name="Medium Grid 1 Accent 3" w:semiHidden="0" w:uiPriority="67" w:unhideWhenUsed="0"/>
-    <w:lsdException w:name="Medium Grid 2 Accent 3" w:semiHidden="0" w:uiPriority="68" w:unhideWhenUsed="0"/>
-    <w:lsdException w:name="Medium Grid 3 Accent 3" w:semiHidden="0" w:uiPriority="69" w:unhideWhenUsed="0"/>
-    <w:lsdException w:name="Dark List Accent 3" w:semiHidden="0" w:uiPriority="70" w:unhideWhenUsed="0"/>
-    <w:lsdException w:name="Colorful Shading Accent 3" w:semiHidden="0" w:uiPriority="71" w:unhideWhenUsed="0"/>
-    <w:lsdException w:name="Colorful List Accent 3" w:semiHidden="0" w:uiPriority="72" w:unhideWhenUsed="0"/>
-    <w:lsdException w:name="Colorful Grid Accent 3" w:semiHidden="0" w:uiPriority="73" w:unhideWhenUsed="0"/>
-    <w:lsdException w:name="Light Shading Accent 4" w:semiHidden="0" w:uiPriority="60" w:unhideWhenUsed="0"/>
-    <w:lsdException w:name="Light List Accent 4" w:semiHidden="0" w:uiPriority="61" w:unhideWhenUsed="0"/>
-    <w:lsdException w:name="Light Grid Accent 4" w:semiHidden="0" w:uiPriority="62" w:unhideWhenUsed="0"/>
-    <w:lsdException w:name="Medium Shading 1 Accent 4" w:semiHidden="0" w:uiPriority="63" w:unhideWhenUsed="0"/>
-    <w:lsdException w:name="Medium Shading 2 Accent 4" w:semiHidden="0" w:uiPriority="64" w:unhideWhenUsed="0"/>
-    <w:lsdException w:name="Medium List 1 Accent 4" w:semiHidden="0" w:uiPriority="65" w:unhideWhenUsed="0"/>
-    <w:lsdException w:name="Medium List 2 Accent 4" w:semiHidden="0" w:uiPriority="66" w:unhideWhenUsed="0"/>
-    <w:lsdException w:name="Medium Grid 1 Accent 4" w:semiHidden="0" w:uiPriority="67" w:unhideWhenUsed="0"/>
-    <w:lsdException w:name="Medium Grid 2 Accent 4" w:semiHidden="0" w:uiPriority="68" w:unhideWhenUsed="0"/>
-    <w:lsdException w:name="Medium Grid 3 Accent 4" w:semiHidden="0" w:uiPriority="69" w:unhideWhenUsed="0"/>
-    <w:lsdException w:name="Dark List Accent 4" w:semiHidden="0" w:uiPriority="70" w:unhideWhenUsed="0"/>
-    <w:lsdException w:name="Colorful Shading Accent 4" w:semiHidden="0" w:uiPriority="71" w:unhideWhenUsed="0"/>
-    <w:lsdException w:name="Colorful List Accent 4" w:semiHidden="0" w:uiPriority="72" w:unhideWhenUsed="0"/>
-    <w:lsdException w:name="Colorful Grid Accent 4" w:semiHidden="0" w:uiPriority="73" w:unhideWhenUsed="0"/>
-    <w:lsdException w:name="Light Shading Accent 5" w:semiHidden="0" w:uiPriority="60" w:unhideWhenUsed="0"/>
-    <w:lsdException w:name="Light List Accent 5" w:semiHidden="0" w:uiPriority="61" w:unhideWhenUsed="0"/>
-    <w:lsdException w:name="Light Grid Accent 5" w:semiHidden="0" w:uiPriority="62" w:unhideWhenUsed="0"/>
-    <w:lsdException w:name="Medium Shading 1 Accent 5" w:semiHidden="0" w:uiPriority="63" w:unhideWhenUsed="0"/>
-    <w:lsdException w:name="Medium Shading 2 Accent 5" w:semiHidden="0" w:uiPriority="64" w:unhideWhenUsed="0"/>
-    <w:lsdException w:name="Medium List 1 Accent 5" w:semiHidden="0" w:uiPriority="65" w:unhideWhenUsed="0"/>
-    <w:lsdException w:name="Medium List 2 Accent 5" w:semiHidden="0" w:uiPriority="66" w:unhideWhenUsed="0"/>
-    <w:lsdException w:name="Medium Grid 1 Accent 5" w:semiHidden="0" w:uiPriority="67" w:unhideWhenUsed="0"/>
-    <w:lsdException w:name="Medium Grid 2 Accent 5" w:semiHidden="0" w:uiPriority="68" w:unhideWhenUsed="0"/>
-    <w:lsdException w:name="Medium Grid 3 Accent 5" w:semiHidden="0" w:uiPriority="69" w:unhideWhenUsed="0"/>
-    <w:lsdException w:name="Dark List Accent 5" w:semiHidden="0" w:uiPriority="70" w:unhideWhenUsed="0"/>
-    <w:lsdException w:name="Colorful Shading Accent 5" w:semiHidden="0" w:uiPriority="71" w:unhideWhenUsed="0"/>
-    <w:lsdException w:name="Colorful List Accent 5" w:semiHidden="0" w:uiPriority="72" w:unhideWhenUsed="0"/>
-    <w:lsdException w:name="Colorful Grid Accent 5" w:semiHidden="0" w:uiPriority="73" w:unhideWhenUsed="0"/>
-    <w:lsdException w:name="Light Shading Accent 6" w:semiHidden="0" w:uiPriority="60" w:unhideWhenUsed="0"/>
-    <w:lsdException w:name="Light List Accent 6" w:semiHidden="0" w:uiPriority="61" w:unhideWhenUsed="0"/>
-    <w:lsdException w:name="Light Grid Accent 6" w:semiHidden="0" w:uiPriority="62" w:unhideWhenUsed="0"/>
-    <w:lsdException w:name="Medium Shading 1 Accent 6" w:semiHidden="0" w:uiPriority="63" w:unhideWhenUsed="0"/>
-    <w:lsdException w:name="Medium Shading 2 Accent 6" w:semiHidden="0" w:uiPriority="64" w:unhideWhenUsed="0"/>
-    <w:lsdException w:name="Medium List 1 Accent 6" w:semiHidden="0" w:uiPriority="65" w:unhideWhenUsed="0"/>
-    <w:lsdException w:name="Medium List 2 Accent 6" w:semiHidden="0" w:uiPriority="66" w:unhideWhenUsed="0"/>
-    <w:lsdException w:name="Medium Grid 1 Accent 6" w:semiHidden="0" w:uiPriority="67" w:unhideWhenUsed="0"/>
-    <w:lsdException w:name="Medium Grid 2 Accent 6" w:semiHidden="0" w:uiPriority="68" w:unhideWhenUsed="0"/>
-    <w:lsdException w:name="Medium Grid 3 Accent 6" w:semiHidden="0" w:uiPriority="69" w:unhideWhenUsed="0"/>
-    <w:lsdException w:name="Dark List Accent 6" w:semiHidden="0" w:uiPriority="70" w:unhideWhenUsed="0"/>
-    <w:lsdException w:name="Colorful Shading Accent 6" w:semiHidden="0" w:uiPriority="71" w:unhideWhenUsed="0"/>
-    <w:lsdException w:name="Colorful List Accent 6" w:semiHidden="0" w:uiPriority="72" w:unhideWhenUsed="0"/>
-    <w:lsdException w:name="Colorful Grid Accent 6" w:semiHidden="0" w:uiPriority="73" w:unhideWhenUsed="0"/>
-    <w:lsdException w:name="Subtle Emphasis" w:semiHidden="0" w:uiPriority="19" w:unhideWhenUsed="0" w:qFormat="1"/>
-    <w:lsdException w:name="Intense Emphasis" w:semiHidden="0" w:uiPriority="21" w:unhideWhenUsed="0" w:qFormat="1"/>
-    <w:lsdException w:name="Subtle Reference" w:semiHidden="0" w:uiPriority="31" w:unhideWhenUsed="0" w:qFormat="1"/>
-    <w:lsdException w:name="Intense Reference" w:semiHidden="0" w:uiPriority="32" w:unhideWhenUsed="0" w:qFormat="1"/>
-    <w:lsdException w:name="Book Title" w:semiHidden="0" w:uiPriority="33" w:unhideWhenUsed="0" w:qFormat="1"/>
-    <w:lsdException w:name="Bibliography" w:uiPriority="37"/>
-    <w:lsdException w:name="TOC Heading" w:uiPriority="39" w:qFormat="1"/>
+  <w:latentStyles w:defLockedState="0" w:defUIPriority="99" w:defSemiHidden="0" w:defUnhideWhenUsed="0" w:defQFormat="0" w:count="377">
+    <w:lsdException w:name="Normal" w:uiPriority="0" w:qFormat="1"/>
+    <w:lsdException w:name="heading 1" w:uiPriority="9" w:qFormat="1"/>
+    <w:lsdException w:name="heading 2" w:semiHidden="1" w:uiPriority="9" w:unhideWhenUsed="1" w:qFormat="1"/>
+    <w:lsdException w:name="heading 3" w:semiHidden="1" w:uiPriority="9" w:unhideWhenUsed="1" w:qFormat="1"/>
+    <w:lsdException w:name="heading 4" w:semiHidden="1" w:uiPriority="9" w:unhideWhenUsed="1" w:qFormat="1"/>
+    <w:lsdException w:name="heading 5" w:semiHidden="1" w:uiPriority="9" w:unhideWhenUsed="1" w:qFormat="1"/>
+    <w:lsdException w:name="heading 6" w:semiHidden="1" w:uiPriority="9" w:unhideWhenUsed="1" w:qFormat="1"/>
+    <w:lsdException w:name="heading 7" w:semiHidden="1" w:uiPriority="9" w:unhideWhenUsed="1" w:qFormat="1"/>
+    <w:lsdException w:name="heading 8" w:semiHidden="1" w:uiPriority="9" w:unhideWhenUsed="1" w:qFormat="1"/>
+    <w:lsdException w:name="heading 9" w:semiHidden="1" w:uiPriority="9" w:unhideWhenUsed="1" w:qFormat="1"/>
+    <w:lsdException w:name="index 1" w:semiHidden="1" w:unhideWhenUsed="1"/>
+    <w:lsdException w:name="index 2" w:semiHidden="1" w:unhideWhenUsed="1"/>
+    <w:lsdException w:name="index 3" w:semiHidden="1" w:unhideWhenUsed="1"/>
+    <w:lsdException w:name="index 4" w:semiHidden="1" w:unhideWhenUsed="1"/>
+    <w:lsdException w:name="index 5" w:semiHidden="1" w:unhideWhenUsed="1"/>
+    <w:lsdException w:name="index 6" w:semiHidden="1" w:unhideWhenUsed="1"/>
+    <w:lsdException w:name="index 7" w:semiHidden="1" w:unhideWhenUsed="1"/>
+    <w:lsdException w:name="index 8" w:semiHidden="1" w:unhideWhenUsed="1"/>
+    <w:lsdException w:name="index 9" w:semiHidden="1" w:unhideWhenUsed="1"/>
+    <w:lsdException w:name="toc 1" w:semiHidden="1" w:uiPriority="39" w:unhideWhenUsed="1"/>
+    <w:lsdException w:name="toc 2" w:semiHidden="1" w:uiPriority="39" w:unhideWhenUsed="1"/>
+    <w:lsdException w:name="toc 3" w:semiHidden="1" w:uiPriority="39" w:unhideWhenUsed="1"/>
+    <w:lsdException w:name="toc 4" w:semiHidden="1" w:uiPriority="39" w:unhideWhenUsed="1"/>
+    <w:lsdException w:name="toc 5" w:semiHidden="1" w:uiPriority="39" w:unhideWhenUsed="1"/>
+    <w:lsdException w:name="toc 6" w:semiHidden="1" w:uiPriority="39" w:unhideWhenUsed="1"/>
+    <w:lsdException w:name="toc 7" w:semiHidden="1" w:uiPriority="39" w:unhideWhenUsed="1"/>
+    <w:lsdException w:name="toc 8" w:semiHidden="1" w:uiPriority="39" w:unhideWhenUsed="1"/>
+    <w:lsdException w:name="toc 9" w:semiHidden="1" w:uiPriority="39" w:unhideWhenUsed="1"/>
+    <w:lsdException w:name="Normal Indent" w:semiHidden="1" w:unhideWhenUsed="1"/>
+    <w:lsdException w:name="footnote text" w:semiHidden="1" w:unhideWhenUsed="1"/>
+    <w:lsdException w:name="annotation text" w:semiHidden="1" w:unhideWhenUsed="1"/>
+    <w:lsdException w:name="header" w:semiHidden="1" w:unhideWhenUsed="1"/>
+    <w:lsdException w:name="footer" w:semiHidden="1" w:unhideWhenUsed="1"/>
+    <w:lsdException w:name="index heading" w:semiHidden="1" w:unhideWhenUsed="1"/>
+    <w:lsdException w:name="caption" w:semiHidden="1" w:uiPriority="35" w:unhideWhenUsed="1" w:qFormat="1"/>
+    <w:lsdException w:name="table of figures" w:semiHidden="1" w:unhideWhenUsed="1"/>
+    <w:lsdException w:name="envelope address" w:semiHidden="1" w:unhideWhenUsed="1"/>
+    <w:lsdException w:name="envelope return" w:semiHidden="1" w:unhideWhenUsed="1"/>
+    <w:lsdException w:name="footnote reference" w:semiHidden="1" w:unhideWhenUsed="1"/>
+    <w:lsdException w:name="annotation reference" w:semiHidden="1" w:unhideWhenUsed="1"/>
+    <w:lsdException w:name="line number" w:semiHidden="1" w:unhideWhenUsed="1"/>
+    <w:lsdException w:name="page number" w:semiHidden="1" w:unhideWhenUsed="1"/>
+    <w:lsdException w:name="endnote reference" w:semiHidden="1" w:unhideWhenUsed="1"/>
+    <w:lsdException w:name="endnote text" w:semiHidden="1" w:unhideWhenUsed="1"/>
+    <w:lsdException w:name="table of authorities" w:semiHidden="1" w:unhideWhenUsed="1"/>
+    <w:lsdException w:name="macro" w:semiHidden="1" w:unhideWhenUsed="1"/>
+    <w:lsdException w:name="toa heading" w:semiHidden="1" w:unhideWhenUsed="1"/>
+    <w:lsdException w:name="List" w:semiHidden="1" w:unhideWhenUsed="1"/>
+    <w:lsdException w:name="List Bullet" w:semiHidden="1" w:unhideWhenUsed="1"/>
+    <w:lsdException w:name="List Number" w:semiHidden="1" w:unhideWhenUsed="1"/>
+    <w:lsdException w:name="List 2" w:semiHidden="1" w:unhideWhenUsed="1"/>
+    <w:lsdException w:name="List 3" w:semiHidden="1" w:unhideWhenUsed="1"/>
+    <w:lsdException w:name="List 4" w:semiHidden="1" w:unhideWhenUsed="1"/>
+    <w:lsdException w:name="List 5" w:semiHidden="1" w:unhideWhenUsed="1"/>
+    <w:lsdException w:name="List Bullet 2" w:semiHidden="1" w:unhideWhenUsed="1"/>
+    <w:lsdException w:name="List Bullet 3" w:semiHidden="1" w:unhideWhenUsed="1"/>
+    <w:lsdException w:name="List Bullet 4" w:semiHidden="1" w:unhideWhenUsed="1"/>
+    <w:lsdException w:name="List Bullet 5" w:semiHidden="1" w:unhideWhenUsed="1"/>
+    <w:lsdException w:name="List Number 2" w:semiHidden="1" w:unhideWhenUsed="1"/>
+    <w:lsdException w:name="List Number 3" w:semiHidden="1" w:unhideWhenUsed="1"/>
+    <w:lsdException w:name="List Number 4" w:semiHidden="1" w:unhideWhenUsed="1"/>
+    <w:lsdException w:name="List Number 5" w:semiHidden="1" w:unhideWhenUsed="1"/>
+    <w:lsdException w:name="Title" w:uiPriority="10" w:qFormat="1"/>
+    <w:lsdException w:name="Closing" w:semiHidden="1" w:unhideWhenUsed="1"/>
+    <w:lsdException w:name="Signature" w:semiHidden="1" w:unhideWhenUsed="1"/>
+    <w:lsdException w:name="Default Paragraph Font" w:semiHidden="1" w:uiPriority="1" w:unhideWhenUsed="1"/>
+    <w:lsdException w:name="Body Text" w:semiHidden="1" w:unhideWhenUsed="1"/>
+    <w:lsdException w:name="Body Text Indent" w:semiHidden="1" w:unhideWhenUsed="1"/>
+    <w:lsdException w:name="List Continue" w:semiHidden="1" w:unhideWhenUsed="1"/>
+    <w:lsdException w:name="List Continue 2" w:semiHidden="1" w:unhideWhenUsed="1"/>
+    <w:lsdException w:name="List Continue 3" w:semiHidden="1" w:unhideWhenUsed="1"/>
+    <w:lsdException w:name="List Continue 4" w:semiHidden="1" w:unhideWhenUsed="1"/>
+    <w:lsdException w:name="List Continue 5" w:semiHidden="1" w:unhideWhenUsed="1"/>
+    <w:lsdException w:name="Message Header" w:semiHidden="1" w:unhideWhenUsed="1"/>
+    <w:lsdException w:name="Subtitle" w:uiPriority="11" w:qFormat="1"/>
+    <w:lsdException w:name="Salutation" w:semiHidden="1" w:unhideWhenUsed="1"/>
+    <w:lsdException w:name="Date" w:semiHidden="1" w:unhideWhenUsed="1"/>
+    <w:lsdException w:name="Body Text First Indent" w:semiHidden="1" w:unhideWhenUsed="1"/>
+    <w:lsdException w:name="Body Text First Indent 2" w:semiHidden="1" w:unhideWhenUsed="1"/>
+    <w:lsdException w:name="Note Heading" w:semiHidden="1" w:unhideWhenUsed="1"/>
+    <w:lsdException w:name="Body Text 2" w:semiHidden="1" w:unhideWhenUsed="1"/>
+    <w:lsdException w:name="Body Text 3" w:semiHidden="1" w:unhideWhenUsed="1"/>
+    <w:lsdException w:name="Body Text Indent 2" w:semiHidden="1" w:unhideWhenUsed="1"/>
+    <w:lsdException w:name="Body Text Indent 3" w:semiHidden="1" w:unhideWhenUsed="1"/>
+    <w:lsdException w:name="Block Text" w:semiHidden="1" w:unhideWhenUsed="1"/>
+    <w:lsdException w:name="Hyperlink" w:semiHidden="1" w:unhideWhenUsed="1"/>
+    <w:lsdException w:name="FollowedHyperlink" w:semiHidden="1" w:unhideWhenUsed="1"/>
+    <w:lsdException w:name="Strong" w:uiPriority="22" w:qFormat="1"/>
+    <w:lsdException w:name="Emphasis" w:uiPriority="20" w:qFormat="1"/>
+    <w:lsdException w:name="Document Map" w:semiHidden="1" w:unhideWhenUsed="1"/>
+    <w:lsdException w:name="Plain Text" w:semiHidden="1" w:unhideWhenUsed="1"/>
+    <w:lsdException w:name="E-mail Signature" w:semiHidden="1" w:unhideWhenUsed="1"/>
+    <w:lsdException w:name="HTML Top of Form" w:semiHidden="1" w:unhideWhenUsed="1"/>
+    <w:lsdException w:name="HTML Bottom of Form" w:semiHidden="1" w:unhideWhenUsed="1"/>
+    <w:lsdException w:name="Normal (Web)" w:semiHidden="1" w:unhideWhenUsed="1"/>
+    <w:lsdException w:name="HTML Acronym" w:semiHidden="1" w:unhideWhenUsed="1"/>
+    <w:lsdException w:name="HTML Address" w:semiHidden="1" w:unhideWhenUsed="1"/>
+    <w:lsdException w:name="HTML Cite" w:semiHidden="1" w:unhideWhenUsed="1"/>
+    <w:lsdException w:name="HTML Code" w:semiHidden="1" w:unhideWhenUsed="1"/>
+    <w:lsdException w:name="HTML Definition" w:semiHidden="1" w:unhideWhenUsed="1"/>
+    <w:lsdException w:name="HTML Keyboard" w:semiHidden="1" w:unhideWhenUsed="1"/>
+    <w:lsdException w:name="HTML Preformatted" w:semiHidden="1" w:unhideWhenUsed="1"/>
+    <w:lsdException w:name="HTML Sample" w:semiHidden="1" w:unhideWhenUsed="1"/>
+    <w:lsdException w:name="HTML Typewriter" w:semiHidden="1" w:unhideWhenUsed="1"/>
+    <w:lsdException w:name="HTML Variable" w:semiHidden="1" w:unhideWhenUsed="1"/>
+    <w:lsdException w:name="Normal Table" w:semiHidden="1" w:unhideWhenUsed="1"/>
+    <w:lsdException w:name="annotation subject" w:semiHidden="1" w:unhideWhenUsed="1"/>
+    <w:lsdException w:name="No List" w:semiHidden="1" w:unhideWhenUsed="1"/>
+    <w:lsdException w:name="Outline List 1" w:semiHidden="1" w:unhideWhenUsed="1"/>
+    <w:lsdException w:name="Outline List 2" w:semiHidden="1" w:unhideWhenUsed="1"/>
+    <w:lsdException w:name="Outline List 3" w:semiHidden="1" w:unhideWhenUsed="1"/>
+    <w:lsdException w:name="Table Simple 1" w:semiHidden="1" w:unhideWhenUsed="1"/>
+    <w:lsdException w:name="Table Simple 2" w:semiHidden="1" w:unhideWhenUsed="1"/>
+    <w:lsdException w:name="Table Simple 3" w:semiHidden="1" w:unhideWhenUsed="1"/>
+    <w:lsdException w:name="Table Classic 1" w:semiHidden="1" w:unhideWhenUsed="1"/>
+    <w:lsdException w:name="Table Classic 2" w:semiHidden="1" w:unhideWhenUsed="1"/>
+    <w:lsdException w:name="Table Classic 3" w:semiHidden="1" w:unhideWhenUsed="1"/>
+    <w:lsdException w:name="Table Classic 4" w:semiHidden="1" w:unhideWhenUsed="1"/>
+    <w:lsdException w:name="Table Colorful 1" w:semiHidden="1" w:unhideWhenUsed="1"/>
+    <w:lsdException w:name="Table Colorful 2" w:semiHidden="1" w:unhideWhenUsed="1"/>
+    <w:lsdException w:name="Table Colorful 3" w:semiHidden="1" w:unhideWhenUsed="1"/>
+    <w:lsdException w:name="Table Columns 1" w:semiHidden="1" w:unhideWhenUsed="1"/>
+    <w:lsdException w:name="Table Columns 2" w:semiHidden="1" w:unhideWhenUsed="1"/>
+    <w:lsdException w:name="Table Columns 3" w:semiHidden="1" w:unhideWhenUsed="1"/>
+    <w:lsdException w:name="Table Columns 4" w:semiHidden="1" w:unhideWhenUsed="1"/>
+    <w:lsdException w:name="Table Columns 5" w:semiHidden="1" w:unhideWhenUsed="1"/>
+    <w:lsdException w:name="Table Grid 1" w:semiHidden="1" w:unhideWhenUsed="1"/>
+    <w:lsdException w:name="Table Grid 2" w:semiHidden="1" w:unhideWhenUsed="1"/>
+    <w:lsdException w:name="Table Grid 3" w:semiHidden="1" w:unhideWhenUsed="1"/>
+    <w:lsdException w:name="Table Grid 4" w:semiHidden="1" w:unhideWhenUsed="1"/>
+    <w:lsdException w:name="Table Grid 5" w:semiHidden="1" w:unhideWhenUsed="1"/>
+    <w:lsdException w:name="Table Grid 6" w:semiHidden="1" w:unhideWhenUsed="1"/>
+    <w:lsdException w:name="Table Grid 7" w:semiHidden="1" w:unhideWhenUsed="1"/>
+    <w:lsdException w:name="Table Grid 8" w:semiHidden="1" w:unhideWhenUsed="1"/>
+    <w:lsdException w:name="Table List 1" w:semiHidden="1" w:unhideWhenUsed="1"/>
+    <w:lsdException w:name="Table List 2" w:semiHidden="1" w:unhideWhenUsed="1"/>
+    <w:lsdException w:name="Table List 3" w:semiHidden="1" w:unhideWhenUsed="1"/>
+    <w:lsdException w:name="Table List 4" w:semiHidden="1" w:unhideWhenUsed="1"/>
+    <w:lsdException w:name="Table List 5" w:semiHidden="1" w:unhideWhenUsed="1"/>
+    <w:lsdException w:name="Table List 6" w:semiHidden="1" w:unhideWhenUsed="1"/>
+    <w:lsdException w:name="Table List 7" w:semiHidden="1" w:unhideWhenUsed="1"/>
+    <w:lsdException w:name="Table List 8" w:semiHidden="1" w:unhideWhenUsed="1"/>
+    <w:lsdException w:name="Table 3D effects 1" w:semiHidden="1" w:unhideWhenUsed="1"/>
+    <w:lsdException w:name="Table 3D effects 2" w:semiHidden="1" w:unhideWhenUsed="1"/>
+    <w:lsdException w:name="Table 3D effects 3" w:semiHidden="1" w:unhideWhenUsed="1"/>
+    <w:lsdException w:name="Table Contemporary" w:semiHidden="1" w:unhideWhenUsed="1"/>
+    <w:lsdException w:name="Table Elegant" w:semiHidden="1" w:unhideWhenUsed="1"/>
+    <w:lsdException w:name="Table Professional" w:semiHidden="1" w:unhideWhenUsed="1"/>
+    <w:lsdException w:name="Table Subtle 1" w:semiHidden="1" w:unhideWhenUsed="1"/>
+    <w:lsdException w:name="Table Subtle 2" w:semiHidden="1" w:unhideWhenUsed="1"/>
+    <w:lsdException w:name="Table Web 1" w:semiHidden="1" w:unhideWhenUsed="1"/>
+    <w:lsdException w:name="Table Web 2" w:semiHidden="1" w:unhideWhenUsed="1"/>
+    <w:lsdException w:name="Table Web 3" w:semiHidden="1" w:unhideWhenUsed="1"/>
+    <w:lsdException w:name="Balloon Text" w:semiHidden="1" w:unhideWhenUsed="1"/>
+    <w:lsdException w:name="Table Grid" w:semiHidden="1" w:uiPriority="59" w:unhideWhenUsed="1"/>
+    <w:lsdException w:name="Table Theme" w:semiHidden="1" w:unhideWhenUsed="1"/>
+    <w:lsdException w:name="Placeholder Text" w:semiHidden="1"/>
+    <w:lsdException w:name="No Spacing" w:uiPriority="1" w:qFormat="1"/>
+    <w:lsdException w:name="Light Shading" w:uiPriority="60"/>
+    <w:lsdException w:name="Light List" w:uiPriority="61"/>
+    <w:lsdException w:name="Light Grid" w:uiPriority="62"/>
+    <w:lsdException w:name="Medium Shading 1" w:uiPriority="63"/>
+    <w:lsdException w:name="Medium Shading 2" w:uiPriority="64"/>
+    <w:lsdException w:name="Medium List 1" w:uiPriority="65"/>
+    <w:lsdException w:name="Medium List 2" w:uiPriority="66"/>
+    <w:lsdException w:name="Medium Grid 1" w:uiPriority="67"/>
+    <w:lsdException w:name="Medium Grid 2" w:uiPriority="68"/>
+    <w:lsdException w:name="Medium Grid 3" w:uiPriority="69"/>
+    <w:lsdException w:name="Dark List" w:uiPriority="70"/>
+    <w:lsdException w:name="Colorful Shading" w:uiPriority="71"/>
+    <w:lsdException w:name="Colorful List" w:uiPriority="72"/>
+    <w:lsdException w:name="Colorful Grid" w:uiPriority="73"/>
+    <w:lsdException w:name="Light Shading Accent 1" w:uiPriority="60"/>
+    <w:lsdException w:name="Light List Accent 1" w:uiPriority="61"/>
+    <w:lsdException w:name="Light Grid Accent 1" w:uiPriority="62"/>
+    <w:lsdException w:name="Medium Shading 1 Accent 1" w:uiPriority="63"/>
+    <w:lsdException w:name="Medium Shading 2 Accent 1" w:uiPriority="64"/>
+    <w:lsdException w:name="Medium List 1 Accent 1" w:uiPriority="65"/>
+    <w:lsdException w:name="Revision" w:semiHidden="1"/>
+    <w:lsdException w:name="List Paragraph" w:uiPriority="34" w:qFormat="1"/>
+    <w:lsdException w:name="Quote" w:uiPriority="29" w:qFormat="1"/>
+    <w:lsdException w:name="Intense Quote" w:uiPriority="30" w:qFormat="1"/>
+    <w:lsdException w:name="Medium List 2 Accent 1" w:uiPriority="66"/>
+    <w:lsdException w:name="Medium Grid 1 Accent 1" w:uiPriority="67"/>
+    <w:lsdException w:name="Medium Grid 2 Accent 1" w:uiPriority="68"/>
+    <w:lsdException w:name="Medium Grid 3 Accent 1" w:uiPriority="69"/>
+    <w:lsdException w:name="Dark List Accent 1" w:uiPriority="70"/>
+    <w:lsdException w:name="Colorful Shading Accent 1" w:uiPriority="71"/>
+    <w:lsdException w:name="Colorful List Accent 1" w:uiPriority="72"/>
+    <w:lsdException w:name="Colorful Grid Accent 1" w:uiPriority="73"/>
+    <w:lsdException w:name="Light Shading Accent 2" w:uiPriority="60"/>
+    <w:lsdException w:name="Light List Accent 2" w:uiPriority="61"/>
+    <w:lsdException w:name="Light Grid Accent 2" w:uiPriority="62"/>
+    <w:lsdException w:name="Medium Shading 1 Accent 2" w:uiPriority="63"/>
+    <w:lsdException w:name="Medium Shading 2 Accent 2" w:uiPriority="64"/>
+    <w:lsdException w:name="Medium List 1 Accent 2" w:uiPriority="65"/>
+    <w:lsdException w:name="Medium List 2 Accent 2" w:uiPriority="66"/>
+    <w:lsdException w:name="Medium Grid 1 Accent 2" w:uiPriority="67"/>
+    <w:lsdException w:name="Medium Grid 2 Accent 2" w:uiPriority="68"/>
+    <w:lsdException w:name="Medium Grid 3 Accent 2" w:uiPriority="69"/>
+    <w:lsdException w:name="Dark List Accent 2" w:uiPriority="70"/>
+    <w:lsdException w:name="Colorful Shading Accent 2" w:uiPriority="71"/>
+    <w:lsdException w:name="Colorful List Accent 2" w:uiPriority="72"/>
+    <w:lsdException w:name="Colorful Grid Accent 2" w:uiPriority="73"/>
+    <w:lsdException w:name="Light Shading Accent 3" w:uiPriority="60"/>
+    <w:lsdException w:name="Light List Accent 3" w:uiPriority="61"/>
+    <w:lsdException w:name="Light Grid Accent 3" w:uiPriority="62"/>
+    <w:lsdException w:name="Medium Shading 1 Accent 3" w:uiPriority="63"/>
+    <w:lsdException w:name="Medium Shading 2 Accent 3" w:uiPriority="64"/>
+    <w:lsdException w:name="Medium List 1 Accent 3" w:uiPriority="65"/>
+    <w:lsdException w:name="Medium List 2 Accent 3" w:uiPriority="66"/>
+    <w:lsdException w:name="Medium Grid 1 Accent 3" w:uiPriority="67"/>
+    <w:lsdException w:name="Medium Grid 2 Accent 3" w:uiPriority="68"/>
+    <w:lsdException w:name="Medium Grid 3 Accent 3" w:uiPriority="69"/>
+    <w:lsdException w:name="Dark List Accent 3" w:uiPriority="70"/>
+    <w:lsdException w:name="Colorful Shading Accent 3" w:uiPriority="71"/>
+    <w:lsdException w:name="Colorful List Accent 3" w:uiPriority="72"/>
+    <w:lsdException w:name="Colorful Grid Accent 3" w:uiPriority="73"/>
+    <w:lsdException w:name="Light Shading Accent 4" w:uiPriority="60"/>
+    <w:lsdException w:name="Light List Accent 4" w:uiPriority="61"/>
+    <w:lsdException w:name="Light Grid Accent 4" w:uiPriority="62"/>
+    <w:lsdException w:name="Medium Shading 1 Accent 4" w:uiPriority="63"/>
+    <w:lsdException w:name="Medium Shading 2 Accent 4" w:uiPriority="64"/>
+    <w:lsdException w:name="Medium List 1 Accent 4" w:uiPriority="65"/>
+    <w:lsdException w:name="Medium List 2 Accent 4" w:uiPriority="66"/>
+    <w:lsdException w:name="Medium Grid 1 Accent 4" w:uiPriority="67"/>
+    <w:lsdException w:name="Medium Grid 2 Accent 4" w:uiPriority="68"/>
+    <w:lsdException w:name="Medium Grid 3 Accent 4" w:uiPriority="69"/>
+    <w:lsdException w:name="Dark List Accent 4" w:uiPriority="70"/>
+    <w:lsdException w:name="Colorful Shading Accent 4" w:uiPriority="71"/>
+    <w:lsdException w:name="Colorful List Accent 4" w:uiPriority="72"/>
+    <w:lsdException w:name="Colorful Grid Accent 4" w:uiPriority="73"/>
+    <w:lsdException w:name="Light Shading Accent 5" w:uiPriority="60"/>
+    <w:lsdException w:name="Light List Accent 5" w:uiPriority="61"/>
+    <w:lsdException w:name="Light Grid Accent 5" w:uiPriority="62"/>
+    <w:lsdException w:name="Medium Shading 1 Accent 5" w:uiPriority="63"/>
+    <w:lsdException w:name="Medium Shading 2 Accent 5" w:uiPriority="64"/>
+    <w:lsdException w:name="Medium List 1 Accent 5" w:uiPriority="65"/>
+    <w:lsdException w:name="Medium List 2 Accent 5" w:uiPriority="66"/>
+    <w:lsdException w:name="Medium Grid 1 Accent 5" w:uiPriority="67"/>
+    <w:lsdException w:name="Medium Grid 2 Accent 5" w:uiPriority="68"/>
+    <w:lsdException w:name="Medium Grid 3 Accent 5" w:uiPriority="69"/>
+    <w:lsdException w:name="Dark List Accent 5" w:uiPriority="70"/>
+    <w:lsdException w:name="Colorful Shading Accent 5" w:uiPriority="71"/>
+    <w:lsdException w:name="Colorful List Accent 5" w:uiPriority="72"/>
+    <w:lsdException w:name="Colorful Grid Accent 5" w:uiPriority="73"/>
+    <w:lsdException w:name="Light Shading Accent 6" w:uiPriority="60"/>
+    <w:lsdException w:name="Light List Accent 6" w:uiPriority="61"/>
+    <w:lsdException w:name="Light Grid Accent 6" w:uiPriority="62"/>
+    <w:lsdException w:name="Medium Shading 1 Accent 6" w:uiPriority="63"/>
+    <w:lsdException w:name="Medium Shading 2 Accent 6" w:uiPriority="64"/>
+    <w:lsdException w:name="Medium List 1 Accent 6" w:uiPriority="65"/>
+    <w:lsdException w:name="Medium List 2 Accent 6" w:uiPriority="66"/>
+    <w:lsdException w:name="Medium Grid 1 Accent 6" w:uiPriority="67"/>
+    <w:lsdException w:name="Medium Grid 2 Accent 6" w:uiPriority="68"/>
+    <w:lsdException w:name="Medium Grid 3 Accent 6" w:uiPriority="69"/>
+    <w:lsdException w:name="Dark List Accent 6" w:uiPriority="70"/>
+    <w:lsdException w:name="Colorful Shading Accent 6" w:uiPriority="71"/>
+    <w:lsdException w:name="Colorful List Accent 6" w:uiPriority="72"/>
+    <w:lsdException w:name="Colorful Grid Accent 6" w:uiPriority="73"/>
+    <w:lsdException w:name="Subtle Emphasis" w:uiPriority="19" w:qFormat="1"/>
+    <w:lsdException w:name="Intense Emphasis" w:uiPriority="21" w:qFormat="1"/>
+    <w:lsdException w:name="Subtle Reference" w:uiPriority="31" w:qFormat="1"/>
+    <w:lsdException w:name="Intense Reference" w:uiPriority="32" w:qFormat="1"/>
+    <w:lsdException w:name="Book Title" w:uiPriority="33" w:qFormat="1"/>
+    <w:lsdException w:name="Bibliography" w:semiHidden="1" w:uiPriority="37" w:unhideWhenUsed="1"/>
+    <w:lsdException w:name="TOC Heading" w:semiHidden="1" w:uiPriority="39" w:unhideWhenUsed="1" w:qFormat="1"/>
+    <w:lsdException w:name="Plain Table 1" w:uiPriority="41"/>
+    <w:lsdException w:name="Plain Table 2" w:uiPriority="42"/>
+    <w:lsdException w:name="Plain Table 3" w:uiPriority="43"/>
+    <w:lsdException w:name="Plain Table 4" w:uiPriority="44"/>
+    <w:lsdException w:name="Plain Table 5" w:uiPriority="45"/>
+    <w:lsdException w:name="Grid Table Light" w:uiPriority="40"/>
+    <w:lsdException w:name="Grid Table 1 Light" w:uiPriority="46"/>
+    <w:lsdException w:name="Grid Table 2" w:uiPriority="47"/>
+    <w:lsdException w:name="Grid Table 3" w:uiPriority="48"/>
+    <w:lsdException w:name="Grid Table 4" w:uiPriority="49"/>
+    <w:lsdException w:name="Grid Table 5 Dark" w:uiPriority="50"/>
+    <w:lsdException w:name="Grid Table 6 Colorful" w:uiPriority="51"/>
+    <w:lsdException w:name="Grid Table 7 Colorful" w:uiPriority="52"/>
+    <w:lsdException w:name="Grid Table 1 Light Accent 1" w:uiPriority="46"/>
+    <w:lsdException w:name="Grid Table 2 Accent 1" w:uiPriority="47"/>
+    <w:lsdException w:name="Grid Table 3 Accent 1" w:uiPriority="48"/>
+    <w:lsdException w:name="Grid Table 4 Accent 1" w:uiPriority="49"/>
+    <w:lsdException w:name="Grid Table 5 Dark Accent 1" w:uiPriority="50"/>
+    <w:lsdException w:name="Grid Table 6 Colorful Accent 1" w:uiPriority="51"/>
+    <w:lsdException w:name="Grid Table 7 Colorful Accent 1" w:uiPriority="52"/>
+    <w:lsdException w:name="Grid Table 1 Light Accent 2" w:uiPriority="46"/>
+    <w:lsdException w:name="Grid Table 2 Accent 2" w:uiPriority="47"/>
+    <w:lsdException w:name="Grid Table 3 Accent 2" w:uiPriority="48"/>
+    <w:lsdException w:name="Grid Table 4 Accent 2" w:uiPriority="49"/>
+    <w:lsdException w:name="Grid Table 5 Dark Accent 2" w:uiPriority="50"/>
+    <w:lsdException w:name="Grid Table 6 Colorful Accent 2" w:uiPriority="51"/>
+    <w:lsdException w:name="Grid Table 7 Colorful Accent 2" w:uiPriority="52"/>
+    <w:lsdException w:name="Grid Table 1 Light Accent 3" w:uiPriority="46"/>
+    <w:lsdException w:name="Grid Table 2 Accent 3" w:uiPriority="47"/>
+    <w:lsdException w:name="Grid Table 3 Accent 3" w:uiPriority="48"/>
+    <w:lsdException w:name="Grid Table 4 Accent 3" w:uiPriority="49"/>
+    <w:lsdException w:name="Grid Table 5 Dark Accent 3" w:uiPriority="50"/>
+    <w:lsdException w:name="Grid Table 6 Colorful Accent 3" w:uiPriority="51"/>
+    <w:lsdException w:name="Grid Table 7 Colorful Accent 3" w:uiPriority="52"/>
+    <w:lsdException w:name="Grid Table 1 Light Accent 4" w:uiPriority="46"/>
+    <w:lsdException w:name="Grid Table 2 Accent 4" w:uiPriority="47"/>
+    <w:lsdException w:name="Grid Table 3 Accent 4" w:uiPriority="48"/>
+    <w:lsdException w:name="Grid Table 4 Accent 4" w:uiPriority="49"/>
+    <w:lsdException w:name="Grid Table 5 Dark Accent 4" w:uiPriority="50"/>
+    <w:lsdException w:name="Grid Table 6 Colorful Accent 4" w:uiPriority="51"/>
+    <w:lsdException w:name="Grid Table 7 Colorful Accent 4" w:uiPriority="52"/>
+    <w:lsdException w:name="Grid Table 1 Light Accent 5" w:uiPriority="46"/>
+    <w:lsdException w:name="Grid Table 2 Accent 5" w:uiPriority="47"/>
+    <w:lsdException w:name="Grid Table 3 Accent 5" w:uiPriority="48"/>
+    <w:lsdException w:name="Grid Table 4 Accent 5" w:uiPriority="49"/>
+    <w:lsdException w:name="Grid Table 5 Dark Accent 5" w:uiPriority="50"/>
+    <w:lsdException w:name="Grid Table 6 Colorful Accent 5" w:uiPriority="51"/>
+    <w:lsdException w:name="Grid Table 7 Colorful Accent 5" w:uiPriority="52"/>
+    <w:lsdException w:name="Grid Table 1 Light Accent 6" w:uiPriority="46"/>
+    <w:lsdException w:name="Grid Table 2 Accent 6" w:uiPriority="47"/>
+    <w:lsdException w:name="Grid Table 3 Accent 6" w:uiPriority="48"/>
+    <w:lsdException w:name="Grid Table 4 Accent 6" w:uiPriority="49"/>
+    <w:lsdException w:name="Grid Table 5 Dark Accent 6" w:uiPriority="50"/>
+    <w:lsdException w:name="Grid Table 6 Colorful Accent 6" w:uiPriority="51"/>
+    <w:lsdException w:name="Grid Table 7 Colorful Accent 6" w:uiPriority="52"/>
+    <w:lsdException w:name="List Table 1 Light" w:uiPriority="46"/>
+    <w:lsdException w:name="List Table 2" w:uiPriority="47"/>
+    <w:lsdException w:name="List Table 3" w:uiPriority="48"/>
+    <w:lsdException w:name="List Table 4" w:uiPriority="49"/>
+    <w:lsdException w:name="List Table 5 Dark" w:uiPriority="50"/>
+    <w:lsdException w:name="List Table 6 Colorful" w:uiPriority="51"/>
+    <w:lsdException w:name="List Table 7 Colorful" w:uiPriority="52"/>
+    <w:lsdException w:name="List Table 1 Light Accent 1" w:uiPriority="46"/>
+    <w:lsdException w:name="List Table 2 Accent 1" w:uiPriority="47"/>
+    <w:lsdException w:name="List Table 3 Accent 1" w:uiPriority="48"/>
+    <w:lsdException w:name="List Table 4 Accent 1" w:uiPriority="49"/>
+    <w:lsdException w:name="List Table 5 Dark Accent 1" w:uiPriority="50"/>
+    <w:lsdException w:name="List Table 6 Colorful Accent 1" w:uiPriority="51"/>
+    <w:lsdException w:name="List Table 7 Colorful Accent 1" w:uiPriority="52"/>
+    <w:lsdException w:name="List Table 1 Light Accent 2" w:uiPriority="46"/>
+    <w:lsdException w:name="List Table 2 Accent 2" w:uiPriority="47"/>
+    <w:lsdException w:name="List Table 3 Accent 2" w:uiPriority="48"/>
+    <w:lsdException w:name="List Table 4 Accent 2" w:uiPriority="49"/>
+    <w:lsdException w:name="List Table 5 Dark Accent 2" w:uiPriority="50"/>
+    <w:lsdException w:name="List Table 6 Colorful Accent 2" w:uiPriority="51"/>
+    <w:lsdException w:name="List Table 7 Colorful Accent 2" w:uiPriority="52"/>
+    <w:lsdException w:name="List Table 1 Light Accent 3" w:uiPriority="46"/>
+    <w:lsdException w:name="List Table 2 Accent 3" w:uiPriority="47"/>
+    <w:lsdException w:name="List Table 3 Accent 3" w:uiPriority="48"/>
+    <w:lsdException w:name="List Table 4 Accent 3" w:uiPriority="49"/>
+    <w:lsdException w:name="List Table 5 Dark Accent 3" w:uiPriority="50"/>
+    <w:lsdException w:name="List Table 6 Colorful Accent 3" w:uiPriority="51"/>
+    <w:lsdException w:name="List Table 7 Colorful Accent 3" w:uiPriority="52"/>
+    <w:lsdException w:name="List Table 1 Light Accent 4" w:uiPriority="46"/>
+    <w:lsdException w:name="List Table 2 Accent 4" w:uiPriority="47"/>
+    <w:lsdException w:name="List Table 3 Accent 4" w:uiPriority="48"/>
+    <w:lsdException w:name="List Table 4 Accent 4" w:uiPriority="49"/>
+    <w:lsdException w:name="List Table 5 Dark Accent 4" w:uiPriority="50"/>
+    <w:lsdException w:name="List Table 6 Colorful Accent 4" w:uiPriority="51"/>
+    <w:lsdException w:name="List Table 7 Colorful Accent 4" w:uiPriority="52"/>
+    <w:lsdException w:name="List Table 1 Light Accent 5" w:uiPriority="46"/>
+    <w:lsdException w:name="List Table 2 Accent 5" w:uiPriority="47"/>
+    <w:lsdException w:name="List Table 3 Accent 5" w:uiPriority="48"/>
+    <w:lsdException w:name="List Table 4 Accent 5" w:uiPriority="49"/>
+    <w:lsdException w:name="List Table 5 Dark Accent 5" w:uiPriority="50"/>
+    <w:lsdException w:name="List Table 6 Colorful Accent 5" w:uiPriority="51"/>
+    <w:lsdException w:name="List Table 7 Colorful Accent 5" w:uiPriority="52"/>
+    <w:lsdException w:name="List Table 1 Light Accent 6" w:uiPriority="46"/>
+    <w:lsdException w:name="List Table 2 Accent 6" w:uiPriority="47"/>
+    <w:lsdException w:name="List Table 3 Accent 6" w:uiPriority="48"/>
+    <w:lsdException w:name="List Table 4 Accent 6" w:uiPriority="49"/>
+    <w:lsdException w:name="List Table 5 Dark Accent 6" w:uiPriority="50"/>
+    <w:lsdException w:name="List Table 6 Colorful Accent 6" w:uiPriority="51"/>
+    <w:lsdException w:name="List Table 7 Colorful Accent 6" w:uiPriority="52"/>
+    <w:lsdException w:name="Mention" w:semiHidden="1" w:unhideWhenUsed="1"/>
+    <w:lsdException w:name="Smart Hyperlink" w:semiHidden="1" w:unhideWhenUsed="1"/>
+    <w:lsdException w:name="Hashtag" w:semiHidden="1" w:unhideWhenUsed="1"/>
+    <w:lsdException w:name="Unresolved Mention" w:semiHidden="1" w:unhideWhenUsed="1"/>
+    <w:lsdException w:name="Smart Link" w:semiHidden="1" w:unhideWhenUsed="1"/>
+    <w:lsdException w:name="Smart Link Error" w:semiHidden="1" w:unhideWhenUsed="1"/>
   </w:latentStyles>
   <w:style w:type="paragraph" w:default="1" w:styleId="Normal">
     <w:name w:val="Normal"/>
@@ -6090,6 +6523,7 @@
   <w:style w:type="character" w:default="1" w:styleId="DefaultParagraphFont">
     <w:name w:val="Default Paragraph Font"/>
     <w:uiPriority w:val="1"/>
+    <w:semiHidden/>
     <w:unhideWhenUsed/>
   </w:style>
   <w:style w:type="table" w:default="1" w:styleId="TableNormal">
@@ -6097,7 +6531,6 @@
     <w:uiPriority w:val="99"/>
     <w:semiHidden/>
     <w:unhideWhenUsed/>
-    <w:qFormat/>
     <w:tblPr>
       <w:tblInd w:w="0" w:type="dxa"/>
       <w:tblCellMar>
@@ -6207,7 +6640,6 @@
       <w:spacing w:after="0" w:line="240" w:lineRule="auto"/>
     </w:pPr>
     <w:tblPr>
-      <w:tblInd w:w="0" w:type="dxa"/>
       <w:tblBorders>
         <w:top w:val="single" w:sz="4" w:space="0" w:color="000000" w:themeColor="text1"/>
         <w:left w:val="single" w:sz="4" w:space="0" w:color="000000" w:themeColor="text1"/>
@@ -6216,12 +6648,6 @@
         <w:insideH w:val="single" w:sz="4" w:space="0" w:color="000000" w:themeColor="text1"/>
         <w:insideV w:val="single" w:sz="4" w:space="0" w:color="000000" w:themeColor="text1"/>
       </w:tblBorders>
-      <w:tblCellMar>
-        <w:top w:w="0" w:type="dxa"/>
-        <w:left w:w="108" w:type="dxa"/>
-        <w:bottom w:w="0" w:type="dxa"/>
-        <w:right w:w="108" w:type="dxa"/>
-      </w:tblCellMar>
     </w:tblPr>
   </w:style>
   <w:style w:type="paragraph" w:styleId="Header">
@@ -6354,6 +6780,14 @@
     <w:basedOn w:val="Heading1Char"/>
     <w:link w:val="Style1"/>
     <w:rsid w:val="00044BDE"/>
+    <w:rPr>
+      <w:rFonts w:asciiTheme="majorHAnsi" w:eastAsiaTheme="majorEastAsia" w:hAnsiTheme="majorHAnsi" w:cstheme="majorBidi"/>
+      <w:b/>
+      <w:bCs/>
+      <w:color w:val="000000" w:themeColor="accent1" w:themeShade="BF"/>
+      <w:sz w:val="28"/>
+      <w:szCs w:val="28"/>
+    </w:rPr>
   </w:style>
   <w:style w:type="paragraph" w:styleId="NormalWeb">
     <w:name w:val="Normal (Web)"/>
@@ -6662,7 +7096,7 @@
 </file>
 
 <file path=customXml/itemProps1.xml><?xml version="1.0" encoding="utf-8"?>
-<ds:datastoreItem xmlns:ds="http://schemas.openxmlformats.org/officeDocument/2006/customXml" ds:itemID="{B122A467-FEAB-4420-823B-8747281CBFE3}">
+<ds:datastoreItem xmlns:ds="http://schemas.openxmlformats.org/officeDocument/2006/customXml" ds:itemID="{DA2DA771-BEC6-4D0E-B902-5333262D9963}">
   <ds:schemaRefs>
     <ds:schemaRef ds:uri="http://schemas.openxmlformats.org/officeDocument/2006/bibliography"/>
   </ds:schemaRefs>

</xml_diff>